<commit_message>
Kandia jatkettu ja matlab koodia muokattu
</commit_message>
<xml_diff>
--- a/kandi_palautus1.docx
+++ b/kandi_palautus1.docx
@@ -6791,7 +6791,7 @@
           <v:shape id="_x0000_i1025" type="#_x0000_t75" style="width:425.25pt;height:351.75pt" o:ole="">
             <v:imagedata r:id="rId8" o:title=""/>
           </v:shape>
-          <o:OLEObject Type="Embed" ProgID="Visio.Drawing.15" ShapeID="_x0000_i1025" DrawAspect="Content" ObjectID="_1534078716" r:id="rId9"/>
+          <o:OLEObject Type="Embed" ProgID="Visio.Drawing.15" ShapeID="_x0000_i1025" DrawAspect="Content" ObjectID="_1534682325" r:id="rId9"/>
         </w:object>
       </w:r>
     </w:p>
@@ -7470,7 +7470,6 @@
           <w:sz w:val="28"/>
           <w:szCs w:val="28"/>
         </w:rPr>
-        <w:lastRenderedPageBreak/>
         <w:t>2.2.1 Aspiraatiotehokkuus</w:t>
       </w:r>
       <w:bookmarkEnd w:id="4"/>
@@ -10354,16 +10353,7 @@
           <w:sz w:val="24"/>
           <w:szCs w:val="24"/>
         </w:rPr>
-        <w:t xml:space="preserve"> kuvaa sitä osaa aerosolista mikä selviää inletin suuaukosta näyteputkeen asti. Inletin sisällä tapahtuu häviöitä lähinnä kahden mekanismin </w:t>
-      </w:r>
-      <w:r>
-        <w:rPr>
-          <w:rFonts w:ascii="Times New Roman" w:eastAsiaTheme="minorEastAsia" w:hAnsi="Times New Roman" w:cs="Times New Roman"/>
-          <w:sz w:val="24"/>
-          <w:szCs w:val="24"/>
-        </w:rPr>
-        <w:lastRenderedPageBreak/>
-        <w:t>seura</w:t>
+        <w:t xml:space="preserve"> kuvaa sitä osaa aerosolista mikä selviää inletin suuaukosta näyteputkeen asti. Inletin sisällä tapahtuu häviöitä lähinnä kahden mekanismin seura</w:t>
       </w:r>
       <w:r>
         <w:rPr>
@@ -13161,7 +13151,6 @@
           <w:sz w:val="24"/>
           <w:szCs w:val="24"/>
         </w:rPr>
-        <w:lastRenderedPageBreak/>
         <w:tab/>
       </w:r>
       <m:oMath>
@@ -18184,7 +18173,6 @@
           <w:sz w:val="24"/>
           <w:szCs w:val="24"/>
         </w:rPr>
-        <w:lastRenderedPageBreak/>
         <w:tab/>
       </w:r>
       <m:oMath>
@@ -20326,7 +20314,6 @@
           <w:sz w:val="24"/>
           <w:szCs w:val="24"/>
         </w:rPr>
-        <w:lastRenderedPageBreak/>
         <w:t xml:space="preserve">kun </w:t>
       </w:r>
       <m:oMath>
@@ -22905,7 +22892,6 @@
           <w:sz w:val="24"/>
           <w:szCs w:val="24"/>
         </w:rPr>
-        <w:lastRenderedPageBreak/>
         <w:t>Jos näyteputki on vaakasuorassa, e</w:t>
       </w:r>
       <w:r>
@@ -24892,7 +24878,6 @@
           <w:sz w:val="24"/>
           <w:szCs w:val="24"/>
         </w:rPr>
-        <w:lastRenderedPageBreak/>
         <w:t>Hiukkasille vapaa</w:t>
       </w:r>
       <w:r>
@@ -26410,7 +26395,6 @@
           <w:sz w:val="24"/>
           <w:szCs w:val="24"/>
         </w:rPr>
-        <w:lastRenderedPageBreak/>
         <w:t>Cheng &amp; Wang (1981) tutki</w:t>
       </w:r>
       <w:r>
@@ -29165,16 +29149,7 @@
           <w:sz w:val="24"/>
           <w:szCs w:val="24"/>
         </w:rPr>
-        <w:t xml:space="preserve">olosuhteet </w:t>
-      </w:r>
-      <w:r>
-        <w:rPr>
-          <w:rFonts w:ascii="Times New Roman" w:hAnsi="Times New Roman" w:cs="Times New Roman"/>
-          <w:sz w:val="24"/>
-          <w:szCs w:val="24"/>
-        </w:rPr>
-        <w:lastRenderedPageBreak/>
-        <w:t xml:space="preserve">aiheuttavat niiden palaamista. Esimerkiksi turbulenttinen virtaus ja virtauksen käynnistäminen ja lopettaminen aiheuttavat hiukkasten palaamista virtaukseen </w:t>
+        <w:t xml:space="preserve">olosuhteet aiheuttavat niiden palaamista. Esimerkiksi turbulenttinen virtaus ja virtauksen käynnistäminen ja lopettaminen aiheuttavat hiukkasten palaamista virtaukseen </w:t>
       </w:r>
       <w:sdt>
         <w:sdtPr>
@@ -29487,7 +29462,6 @@
           <w:szCs w:val="24"/>
           <w:lang w:eastAsia="fi-FI"/>
         </w:rPr>
-        <w:lastRenderedPageBreak/>
         <w:drawing>
           <wp:inline distT="0" distB="0" distL="0" distR="0" wp14:anchorId="65E5BAC3" wp14:editId="393ABD68">
             <wp:extent cx="5290478" cy="3967701"/>
@@ -29744,7 +29718,6 @@
           <w:szCs w:val="24"/>
           <w:lang w:eastAsia="fi-FI"/>
         </w:rPr>
-        <w:lastRenderedPageBreak/>
         <w:drawing>
           <wp:inline distT="0" distB="0" distL="0" distR="0" wp14:anchorId="1D810E35" wp14:editId="7B0ACF68">
             <wp:extent cx="5327650" cy="3994150"/>
@@ -29967,7 +29940,6 @@
           <w:sz w:val="24"/>
           <w:szCs w:val="24"/>
         </w:rPr>
-        <w:lastRenderedPageBreak/>
         <w:t>Tarkastellaan</w:t>
       </w:r>
       <w:r>
@@ -30320,7 +30292,7 @@
           <v:shape id="_x0000_i1026" type="#_x0000_t75" style="width:457.5pt;height:174pt" o:ole="">
             <v:imagedata r:id="rId13" o:title=""/>
           </v:shape>
-          <o:OLEObject Type="Embed" ProgID="Visio.Drawing.15" ShapeID="_x0000_i1026" DrawAspect="Content" ObjectID="_1534078717" r:id="rId14"/>
+          <o:OLEObject Type="Embed" ProgID="Visio.Drawing.15" ShapeID="_x0000_i1026" DrawAspect="Content" ObjectID="_1534682326" r:id="rId14"/>
         </w:object>
       </w:r>
     </w:p>
@@ -30508,7 +30480,6 @@
     </w:p>
     <w:p>
       <w:r>
-        <w:lastRenderedPageBreak/>
         <w:t>Kuvan 3.2 mukaan</w:t>
       </w:r>
       <w:r>
@@ -30605,7 +30576,7 @@
           <v:shape id="_x0000_i1027" type="#_x0000_t75" style="width:353.25pt;height:242.25pt" o:ole="">
             <v:imagedata r:id="rId16" o:title=""/>
           </v:shape>
-          <o:OLEObject Type="Embed" ProgID="Visio.Drawing.15" ShapeID="_x0000_i1027" DrawAspect="Content" ObjectID="_1534078718" r:id="rId17"/>
+          <o:OLEObject Type="Embed" ProgID="Visio.Drawing.15" ShapeID="_x0000_i1027" DrawAspect="Content" ObjectID="_1534682327" r:id="rId17"/>
         </w:object>
       </w:r>
     </w:p>
@@ -30777,7 +30748,6 @@
     </w:p>
     <w:p>
       <w:r>
-        <w:lastRenderedPageBreak/>
         <w:t>Tavalllisessa ELPI:ssä on 12 impaktoriastetta ja sen alimman asteen katkaisukoko on 28.9 nm. ELPI+ on ELPI:n uudempi versio, jossa on 14 impaktoriastetta. Sen alimman a</w:t>
       </w:r>
       <w:r>
@@ -30956,7 +30926,7 @@
           <v:shape id="_x0000_i1028" type="#_x0000_t75" style="width:311.25pt;height:3in" o:ole="">
             <v:imagedata r:id="rId18" o:title=""/>
           </v:shape>
-          <o:OLEObject Type="Embed" ProgID="Visio.Drawing.15" ShapeID="_x0000_i1028" DrawAspect="Content" ObjectID="_1534078719" r:id="rId19"/>
+          <o:OLEObject Type="Embed" ProgID="Visio.Drawing.15" ShapeID="_x0000_i1028" DrawAspect="Content" ObjectID="_1534682328" r:id="rId19"/>
         </w:object>
       </w:r>
     </w:p>
@@ -31236,7 +31206,7 @@
           <v:shape id="_x0000_i1029" type="#_x0000_t75" style="width:390.75pt;height:258.75pt" o:ole="">
             <v:imagedata r:id="rId20" o:title=""/>
           </v:shape>
-          <o:OLEObject Type="Embed" ProgID="Visio.Drawing.15" ShapeID="_x0000_i1029" DrawAspect="Content" ObjectID="_1534078720" r:id="rId21"/>
+          <o:OLEObject Type="Embed" ProgID="Visio.Drawing.15" ShapeID="_x0000_i1029" DrawAspect="Content" ObjectID="_1534682329" r:id="rId21"/>
         </w:object>
       </w:r>
     </w:p>
@@ -31354,7 +31324,7 @@
           <v:shape id="_x0000_i1030" type="#_x0000_t75" style="width:424.5pt;height:520.5pt" o:ole="">
             <v:imagedata r:id="rId22" o:title=""/>
           </v:shape>
-          <o:OLEObject Type="Embed" ProgID="Visio.Drawing.15" ShapeID="_x0000_i1030" DrawAspect="Content" ObjectID="_1534078721" r:id="rId23"/>
+          <o:OLEObject Type="Embed" ProgID="Visio.Drawing.15" ShapeID="_x0000_i1030" DrawAspect="Content" ObjectID="_1534682330" r:id="rId23"/>
         </w:object>
       </w:r>
     </w:p>
@@ -31433,11 +31403,7 @@
         <w:t>li 2.67 metriä pitkä kupariputki (sisähalkaisija 7 mm) joka</w:t>
       </w:r>
       <w:r>
-        <w:t xml:space="preserve"> oli kiinni joko auton linjastossa (ns. automittaus) tai kiinni suoraan laitteisiin menevässä linjastossa L2 (ns. nollamittaus). L2-linja oli lyhyempi 0.7 metriä pitkä ku</w:t>
-      </w:r>
-      <w:r>
-        <w:lastRenderedPageBreak/>
-        <w:t>pariputki</w:t>
+        <w:t xml:space="preserve"> oli kiinni joko auton linjastossa (ns. automittaus) tai kiinni suoraan laitteisiin menevässä linjastossa L2 (ns. nollamittaus). L2-linja oli lyhyempi 0.7 metriä pitkä kupariputki</w:t>
       </w:r>
       <w:r>
         <w:t xml:space="preserve"> (sisähalkaisija 7 mm)</w:t>
@@ -31630,7 +31596,6 @@
     </w:p>
     <w:p>
       <w:r>
-        <w:lastRenderedPageBreak/>
         <w:t xml:space="preserve">Kuvasta nähdään, </w:t>
       </w:r>
       <w:r>
@@ -31986,7 +31951,6 @@
     </w:p>
     <w:p>
       <w:r>
-        <w:lastRenderedPageBreak/>
         <w:t>Laitteina mittauksessa toimivat SMPS el</w:t>
       </w:r>
       <w:r>
@@ -32039,7 +32003,7 @@
           <v:shape id="_x0000_i1031" type="#_x0000_t75" style="width:425.25pt;height:482.25pt" o:ole="">
             <v:imagedata r:id="rId26" o:title=""/>
           </v:shape>
-          <o:OLEObject Type="Embed" ProgID="Visio.Drawing.15" ShapeID="_x0000_i1031" DrawAspect="Content" ObjectID="_1534078722" r:id="rId27"/>
+          <o:OLEObject Type="Embed" ProgID="Visio.Drawing.15" ShapeID="_x0000_i1031" DrawAspect="Content" ObjectID="_1534682331" r:id="rId27"/>
         </w:object>
       </w:r>
     </w:p>
@@ -32051,7 +32015,6 @@
     </w:p>
     <w:p>
       <w:r>
-        <w:lastRenderedPageBreak/>
         <w:t>Kun hiukkasia oli muodostettu kammioon</w:t>
       </w:r>
       <w:r>
@@ -32403,14 +32366,7 @@
         <w:rPr>
           <w:rFonts w:eastAsiaTheme="minorEastAsia"/>
         </w:rPr>
-        <w:t xml:space="preserve"> </w:t>
-      </w:r>
-      <w:r>
-        <w:rPr>
-          <w:rFonts w:eastAsiaTheme="minorEastAsia"/>
-        </w:rPr>
-        <w:lastRenderedPageBreak/>
-        <w:t>Teoreettiset häviöt on laskettu työtä varten</w:t>
+        <w:t xml:space="preserve"> Teoreettiset häviöt on laskettu työtä varten</w:t>
       </w:r>
       <w:r>
         <w:rPr>
@@ -32598,7 +32554,6 @@
         <w:rPr>
           <w:rFonts w:eastAsiaTheme="minorEastAsia"/>
         </w:rPr>
-        <w:lastRenderedPageBreak/>
         <w:tab/>
       </w:r>
       <w:r>
@@ -32827,7 +32782,6 @@
         <w:rPr>
           <w:rFonts w:eastAsiaTheme="minorEastAsia"/>
         </w:rPr>
-        <w:lastRenderedPageBreak/>
         <w:tab/>
       </w:r>
       <w:r>
@@ -33042,7 +32996,6 @@
         <w:rPr>
           <w:rFonts w:eastAsiaTheme="minorEastAsia"/>
         </w:rPr>
-        <w:lastRenderedPageBreak/>
         <w:tab/>
       </w:r>
       <w:r>
@@ -33217,11 +33170,7 @@
         <w:t>), mittaus näyttää hyvin isoja häviöitä kaikilla hiukkaskoilla. Varsinkin alle 3 µm hiukkasille häviöt ovat huomattavasti suurempia kuin ELPI:n mittaamana tai teoreett</w:t>
       </w:r>
       <w:r>
-        <w:t xml:space="preserve">isen mallin ennustamana. Näillä virtauksilla automittaus on epäonnistunut. Tällöin hiukkasia ei ole päätynyt juuri ollenkaan UV-APS:lle. Kuvassa 4.8 on piirrettynä nollamittauksen ja automittauksen hiukkaskokojakauma 40 lpm virtauksella. Kuten kuvasta huomataan, ei automittauksessa ole juuri tullut hiukkasia laitteelle. Sama ilmiö näkyy 35 lpm virtauksella. Näin </w:t>
-      </w:r>
-      <w:r>
-        <w:lastRenderedPageBreak/>
-        <w:t>ollen näillä virtauksilla ei kannatta huomioida ollenkaan UV-APS:sta saatua dataa.</w:t>
+        <w:t>isen mallin ennustamana. Näillä virtauksilla automittaus on epäonnistunut. Tällöin hiukkasia ei ole päätynyt juuri ollenkaan UV-APS:lle. Kuvassa 4.8 on piirrettynä nollamittauksen ja automittauksen hiukkaskokojakauma 40 lpm virtauksella. Kuten kuvasta huomataan, ei automittauksessa ole juuri tullut hiukkasia laitteelle. Sama ilmiö näkyy 35 lpm virtauksella. Näin ollen näillä virtauksilla ei kannatta huomioida ollenkaan UV-APS:sta saatua dataa.</w:t>
       </w:r>
       <w:r>
         <w:rPr>
@@ -33351,7 +33300,6 @@
           <w:noProof/>
           <w:lang w:eastAsia="fi-FI"/>
         </w:rPr>
-        <w:lastRenderedPageBreak/>
         <w:drawing>
           <wp:inline distT="0" distB="0" distL="0" distR="0" wp14:anchorId="379D840A">
             <wp:extent cx="5322570" cy="3993515"/>
@@ -33423,7 +33371,6 @@
           <w:noProof/>
           <w:lang w:eastAsia="fi-FI"/>
         </w:rPr>
-        <w:lastRenderedPageBreak/>
         <w:drawing>
           <wp:inline distT="0" distB="0" distL="0" distR="0">
             <wp:extent cx="5324475" cy="3990975"/>
@@ -33536,7 +33483,6 @@
           <w:noProof/>
           <w:lang w:eastAsia="fi-FI"/>
         </w:rPr>
-        <w:lastRenderedPageBreak/>
         <w:drawing>
           <wp:inline distT="0" distB="0" distL="0" distR="0">
             <wp:extent cx="5324475" cy="3990975"/>
@@ -33649,7 +33595,6 @@
           <w:noProof/>
           <w:lang w:eastAsia="fi-FI"/>
         </w:rPr>
-        <w:lastRenderedPageBreak/>
         <w:drawing>
           <wp:inline distT="0" distB="0" distL="0" distR="0">
             <wp:extent cx="5324475" cy="3990975"/>
@@ -33764,7 +33709,6 @@
           <w:noProof/>
           <w:lang w:eastAsia="fi-FI"/>
         </w:rPr>
-        <w:lastRenderedPageBreak/>
         <w:drawing>
           <wp:inline distT="0" distB="0" distL="0" distR="0">
             <wp:extent cx="5324475" cy="3990975"/>
@@ -33817,45 +33761,12 @@
     </w:p>
     <w:p>
       <w:r>
-        <w:t>SMPS mittasi hiukkasia kokoalueella 10 –</w:t>
-      </w:r>
-      <w:r>
-        <w:t xml:space="preserve"> 11</w:t>
-      </w:r>
-      <w:r>
-        <w:t xml:space="preserve">0 nm ja kuten kuvasta KUVA nähdään, häviöitä ei tällä kokoalueella juurikaan tapahdu. </w:t>
-      </w:r>
-      <w:r>
-        <w:t>Virtauksilla 10 – 25 lpm (KUVAT) saadut hiukkaskokojakaumat tukevat tätä oletusta. Nollamittauksista määritetty hiukkaskokojakauma osuu erittäin hyvin automittauksessa määritettyyn hiukkaskokoja</w:t>
-      </w:r>
-      <w:r>
-        <w:t xml:space="preserve">kaumaan. Häviöitä ei ole tai </w:t>
-      </w:r>
-      <w:r>
-        <w:t>ne ovat erittäin vähäisiä tällä kokoalueella.</w:t>
+        <w:t>SMPS mittasi hiukkasia kokoalueella 10 – 110 nm ja kuten kuvasta KUVA nähdään, teoreettisesti häviöt ovat tällä kokoalueella pieniä eli välillä 0 – 10 %. Virtauksilla 10 – 25 lpm (KUVAT) saadut hiukkaskokojakaumat ovat linjassa teoreettisten häviöiden kanssa. Nollamittauksista määritetty hiukkaskokojakauma osuu erittäin hyvin automittauksessa määritettyyn hiukkaskokojakaumaan. Häviöitä ei ole tai ne ovat erittäin vähäisiä tällä kokoalueella.</w:t>
       </w:r>
     </w:p>
     <w:p>
       <w:r>
-        <w:t xml:space="preserve">Virtauksilla 30 – 40 lpm (KUVAT) saadut hiukkaskokojakaumat ovat hiukan epäselvempiä. </w:t>
-      </w:r>
-      <w:r>
-        <w:t>Näissä näkyy selv</w:t>
-      </w:r>
-      <w:r>
-        <w:t xml:space="preserve">ästi toinen moodi kokoalueella </w:t>
-      </w:r>
-      <w:r>
-        <w:t>80 – 110 nm. Tämä toinen moodi johtuu todennäköisimmin siitä, et</w:t>
-      </w:r>
-      <w:r>
-        <w:t>tä kammiossa on ollut valmiiksi hiukkasia UV-valojen syttyessä</w:t>
-      </w:r>
-      <w:r>
-        <w:t xml:space="preserve">. </w:t>
-      </w:r>
-      <w:r>
-        <w:t>Toinen moodi on saattanut syödä uusia pieniä hiukkasia tavallista nopeammin.</w:t>
+        <w:t>Virtauksilla 30 – 40 lpm (KUVAT) saadut hiukkaskokojakaumat ovat hiukan epäselvempiä. Näissä näkyy selvästi toinen moodi kokoalueella 80 – 110 nm. Tämä toinen moodi johtuu todennäköisimmin siitä, että kammiossa on ollut valmiiksi hiukkasia UV-valojen syttyessä. Toinen moodi on saattanut syödä uusia pieniä hiukkasia tavallista nopeammin.</w:t>
       </w:r>
     </w:p>
     <w:p>
@@ -33865,24 +33776,224 @@
     </w:p>
     <w:p>
       <w:r>
-        <w:t>PSM datan avulla pystytään arvioimaan häviöitä, joita tapahtuu alle 10 nm hiukkasia. PSM:n</w:t>
-      </w:r>
-      <w:r>
-        <w:t xml:space="preserve"> käytettiin vakio saturaatiovirtausta, jonka leikkausraja vastasi 1.2 nm kokoisia hiukkasia. PSM:n datasta saadaan siis selville kaikkien hiukkasten lukumäärä, jotka ov</w:t>
-      </w:r>
-      <w:r>
-        <w:t>at suurempia kuin 1.2 nm. SMPS:n datan perusteella voidaan olettaa, että alueella 10 – 110 nm hiukkashäviöitä ei ole tai ne ovat hyvin pieniä, joten kaikki häviöt ovat difuusiohäviöitä, joita tapahtuu alle 10 nanometrin kokoisille hiukkasille</w:t>
+        <w:t xml:space="preserve">Alle 10 nm kokoisille hiukkasille tapahtuvia häviöitä voidaan arvioida PSM:n datan avulla. PSM:n saturaattorivirtausta pidettiin mittausten aikana vakiona. Tämän saturaattorivirtauksen leikkausraja vastasi 1.2 nm kokoisia hiukkasia, joten PSM:n datasta saadaan siis selville niiden kaikkien hiukkasten lukumäärä, jotka ovat suurempia kuin 1.2 nm. SMPS:n datan perusteella voidaan olettaa että 10 – 110 nm kokoisille hiukkasille häviöitä ei tapahdu, joten kaikki häviöt ovat difuusiohäviöitä, joita tapahtuu alle 10 nanometrin kokoisille hiukkasille. </w:t>
+      </w:r>
+    </w:p>
+    <w:p>
+      <w:r>
+        <w:t>Kuvissa (KUVAT) ovat esitettynä PSM:n datat. Kahden nollamittauksen perusteella laskettiin sovite</w:t>
+      </w:r>
+      <w:r>
+        <w:t xml:space="preserve"> hiukkasten lukumäärästä mittauksen aikana. Vertaamalla sovitetta ja automittauksessa mitattua hiukkaspitoisuutta voidaan arvioida hiukkashäviöitä. Sovite on piirrettynä punaisella kuvaajiin. </w:t>
+      </w:r>
+      <w:r>
+        <w:t>Vain kolmen tapauksen (virtaukset 10, 35 ja 40 lpm) mittausdata on esitetty. Muissa tapauksissa mittaustuloksista ei voida määrittää minkäänlaista arvioita häviöille. Mitattu hiukkaspitoisuus automittauksessa on näissä tapauksissa hyvin lähellä sovitetta. Todennäköisesti näissä mittauksissa kammiossa ei ole ollut ollenkaan hyvin pieniä hiukkasia (&lt;</w:t>
+      </w:r>
+      <w:r>
+        <w:t xml:space="preserve"> 10 nm) mittauksen alkaessa.</w:t>
+      </w:r>
+      <w:r>
+        <w:t xml:space="preserve"> </w:t>
+      </w:r>
+    </w:p>
+    <w:p>
+      <w:r>
+        <w:rPr>
+          <w:noProof/>
+          <w:lang w:eastAsia="fi-FI"/>
+        </w:rPr>
+        <w:drawing>
+          <wp:inline distT="0" distB="0" distL="0" distR="0">
+            <wp:extent cx="5324475" cy="3990975"/>
+            <wp:effectExtent l="0" t="0" r="0" b="0"/>
+            <wp:docPr id="26" name="Picture 26"/>
+            <wp:cNvGraphicFramePr>
+              <a:graphicFrameLocks xmlns:a="http://schemas.openxmlformats.org/drawingml/2006/main" noChangeAspect="1"/>
+            </wp:cNvGraphicFramePr>
+            <a:graphic xmlns:a="http://schemas.openxmlformats.org/drawingml/2006/main">
+              <a:graphicData uri="http://schemas.openxmlformats.org/drawingml/2006/picture">
+                <pic:pic xmlns:pic="http://schemas.openxmlformats.org/drawingml/2006/picture">
+                  <pic:nvPicPr>
+                    <pic:cNvPr id="0" name="Picture 11"/>
+                    <pic:cNvPicPr>
+                      <a:picLocks noChangeAspect="1" noChangeArrowheads="1"/>
+                    </pic:cNvPicPr>
+                  </pic:nvPicPr>
+                  <pic:blipFill>
+                    <a:blip r:embed="rId44">
+                      <a:extLst>
+                        <a:ext uri="{28A0092B-C50C-407E-A947-70E740481C1C}">
+                          <a14:useLocalDpi xmlns:a14="http://schemas.microsoft.com/office/drawing/2010/main" val="0"/>
+                        </a:ext>
+                      </a:extLst>
+                    </a:blip>
+                    <a:srcRect/>
+                    <a:stretch>
+                      <a:fillRect/>
+                    </a:stretch>
+                  </pic:blipFill>
+                  <pic:spPr bwMode="auto">
+                    <a:xfrm>
+                      <a:off x="0" y="0"/>
+                      <a:ext cx="5324475" cy="3990975"/>
+                    </a:xfrm>
+                    <a:prstGeom prst="rect">
+                      <a:avLst/>
+                    </a:prstGeom>
+                    <a:noFill/>
+                    <a:ln>
+                      <a:noFill/>
+                    </a:ln>
+                  </pic:spPr>
+                </pic:pic>
+              </a:graphicData>
+            </a:graphic>
+          </wp:inline>
+        </w:drawing>
+      </w:r>
+    </w:p>
+    <w:p>
+      <w:r>
+        <w:t>10</w:t>
+      </w:r>
+    </w:p>
+    <w:p>
+      <w:r>
+        <w:rPr>
+          <w:noProof/>
+          <w:lang w:eastAsia="fi-FI"/>
+        </w:rPr>
+        <w:drawing>
+          <wp:inline distT="0" distB="0" distL="0" distR="0">
+            <wp:extent cx="5324475" cy="3990975"/>
+            <wp:effectExtent l="0" t="0" r="0" b="0"/>
+            <wp:docPr id="27" name="Picture 27"/>
+            <wp:cNvGraphicFramePr>
+              <a:graphicFrameLocks xmlns:a="http://schemas.openxmlformats.org/drawingml/2006/main" noChangeAspect="1"/>
+            </wp:cNvGraphicFramePr>
+            <a:graphic xmlns:a="http://schemas.openxmlformats.org/drawingml/2006/main">
+              <a:graphicData uri="http://schemas.openxmlformats.org/drawingml/2006/picture">
+                <pic:pic xmlns:pic="http://schemas.openxmlformats.org/drawingml/2006/picture">
+                  <pic:nvPicPr>
+                    <pic:cNvPr id="0" name="Picture 12"/>
+                    <pic:cNvPicPr>
+                      <a:picLocks noChangeAspect="1" noChangeArrowheads="1"/>
+                    </pic:cNvPicPr>
+                  </pic:nvPicPr>
+                  <pic:blipFill>
+                    <a:blip r:embed="rId45">
+                      <a:extLst>
+                        <a:ext uri="{28A0092B-C50C-407E-A947-70E740481C1C}">
+                          <a14:useLocalDpi xmlns:a14="http://schemas.microsoft.com/office/drawing/2010/main" val="0"/>
+                        </a:ext>
+                      </a:extLst>
+                    </a:blip>
+                    <a:srcRect/>
+                    <a:stretch>
+                      <a:fillRect/>
+                    </a:stretch>
+                  </pic:blipFill>
+                  <pic:spPr bwMode="auto">
+                    <a:xfrm>
+                      <a:off x="0" y="0"/>
+                      <a:ext cx="5324475" cy="3990975"/>
+                    </a:xfrm>
+                    <a:prstGeom prst="rect">
+                      <a:avLst/>
+                    </a:prstGeom>
+                    <a:noFill/>
+                    <a:ln>
+                      <a:noFill/>
+                    </a:ln>
+                  </pic:spPr>
+                </pic:pic>
+              </a:graphicData>
+            </a:graphic>
+          </wp:inline>
+        </w:drawing>
+      </w:r>
+    </w:p>
+    <w:p>
+      <w:r>
+        <w:t>35</w:t>
+      </w:r>
+    </w:p>
+    <w:p>
+      <w:r>
+        <w:rPr>
+          <w:noProof/>
+          <w:lang w:eastAsia="fi-FI"/>
+        </w:rPr>
+        <w:drawing>
+          <wp:inline distT="0" distB="0" distL="0" distR="0">
+            <wp:extent cx="5324475" cy="3990975"/>
+            <wp:effectExtent l="0" t="0" r="0" b="0"/>
+            <wp:docPr id="28" name="Picture 28"/>
+            <wp:cNvGraphicFramePr>
+              <a:graphicFrameLocks xmlns:a="http://schemas.openxmlformats.org/drawingml/2006/main" noChangeAspect="1"/>
+            </wp:cNvGraphicFramePr>
+            <a:graphic xmlns:a="http://schemas.openxmlformats.org/drawingml/2006/main">
+              <a:graphicData uri="http://schemas.openxmlformats.org/drawingml/2006/picture">
+                <pic:pic xmlns:pic="http://schemas.openxmlformats.org/drawingml/2006/picture">
+                  <pic:nvPicPr>
+                    <pic:cNvPr id="0" name="Picture 13"/>
+                    <pic:cNvPicPr>
+                      <a:picLocks noChangeAspect="1" noChangeArrowheads="1"/>
+                    </pic:cNvPicPr>
+                  </pic:nvPicPr>
+                  <pic:blipFill>
+                    <a:blip r:embed="rId46">
+                      <a:extLst>
+                        <a:ext uri="{28A0092B-C50C-407E-A947-70E740481C1C}">
+                          <a14:useLocalDpi xmlns:a14="http://schemas.microsoft.com/office/drawing/2010/main" val="0"/>
+                        </a:ext>
+                      </a:extLst>
+                    </a:blip>
+                    <a:srcRect/>
+                    <a:stretch>
+                      <a:fillRect/>
+                    </a:stretch>
+                  </pic:blipFill>
+                  <pic:spPr bwMode="auto">
+                    <a:xfrm>
+                      <a:off x="0" y="0"/>
+                      <a:ext cx="5324475" cy="3990975"/>
+                    </a:xfrm>
+                    <a:prstGeom prst="rect">
+                      <a:avLst/>
+                    </a:prstGeom>
+                    <a:noFill/>
+                    <a:ln>
+                      <a:noFill/>
+                    </a:ln>
+                  </pic:spPr>
+                </pic:pic>
+              </a:graphicData>
+            </a:graphic>
+          </wp:inline>
+        </w:drawing>
+      </w:r>
+    </w:p>
+    <w:p/>
+    <w:p>
+      <w:r>
+        <w:t>Kuvaajiin on merkittynä lasketut häviöt. Häviöt on laskettu kaavalla ()</w:t>
+      </w:r>
+    </w:p>
+    <w:p/>
+    <w:p>
+      <w:r>
+        <w:t>Laskettu häviö on keskiarvo PSM:n datasta ja virherajat ovat tämän keskihajonta. Mittausten perusteella häviöt ovat 12- 17 % alle 10 nanometrin hiukkasilla.</w:t>
+      </w:r>
+      <w:r>
+        <w:t xml:space="preserve"> Häviöt ovat suhteellisen pieniä,  teoreettisesti tarkasteltuna alle 10 nm </w:t>
+      </w:r>
+      <w:r>
+        <w:t>hiukkasilla häviöt voivat olla jopa 80 %. Todennäköisimmin tämä johtuu siitä että kaikista pienimpiä hiukkasia ei kammiossa syntynyt juurikaan. 7 nm kokoisille hiukkasille häviöt ovat noin 15 %, joten nämä ovat olleet pienimpiä hiukkasia mitä kammiossa on syntynyt. Häviöt ovat suhteellisen hyvin seuraanneet teoreettista mallia (TÄMÄ KAPPALE KOKONAAN UUSIKSI. JOHONKIN KUVA SIITÄ KUINKA PALJON HÄVIÖT MUUTTUVAT ERI VIRTAUKSILLA (10 – 40) SIIHEN SITTEN VOI VITTATA PALJON9</w:t>
       </w:r>
       <w:bookmarkStart w:id="27" w:name="_GoBack"/>
       <w:bookmarkEnd w:id="27"/>
-      <w:r>
-        <w:t>.</w:t>
-      </w:r>
     </w:p>
-    <w:p/>
-    <w:p/>
-    <w:p/>
-    <w:p/>
     <w:p>
       <w:pPr>
         <w:rPr>
@@ -33952,7 +34063,14 @@
                 <w:rPr>
                   <w:noProof/>
                 </w:rPr>
-                <w:t>A criterion for accurate aerosol sampling in calm air</w:t>
+                <w:t>A criterion for accurate aerosol sam</w:t>
+              </w:r>
+              <w:r>
+                <w:rPr>
+                  <w:noProof/>
+                  <w:lang w:val="en-US"/>
+                </w:rPr>
+                <w:t>pling in calm air</w:t>
               </w:r>
               <w:r>
                 <w:rPr>
@@ -34447,7 +34565,6 @@
                 <w:rPr>
                   <w:noProof/>
                 </w:rPr>
-                <w:lastRenderedPageBreak/>
                 <w:t xml:space="preserve">Grinshpun, S., Willeke, K. &amp; Kalatoors, S., 1994. </w:t>
               </w:r>
               <w:r>
@@ -35056,7 +35173,6 @@
                   <w:noProof/>
                   <w:lang w:val="en-US"/>
                 </w:rPr>
-                <w:lastRenderedPageBreak/>
                 <w:t xml:space="preserve">Weiden, S., Drewnick, F. &amp; Borrmann, S., 2009. Particle Loss Calculator - a New Software Tool for the Assessment of the Performance of Aerosol Inlet System. </w:t>
               </w:r>
               <w:r>
@@ -37559,7 +37675,7 @@
 </file>
 
 <file path=customXml/itemProps1.xml><?xml version="1.0" encoding="utf-8"?>
-<ds:datastoreItem xmlns:ds="http://schemas.openxmlformats.org/officeDocument/2006/customXml" ds:itemID="{49927CF6-647E-4349-9DE2-97A800446F6E}">
+<ds:datastoreItem xmlns:ds="http://schemas.openxmlformats.org/officeDocument/2006/customXml" ds:itemID="{3B3E17E1-1699-4E02-9231-7FD75FC5C53F}">
   <ds:schemaRefs>
     <ds:schemaRef ds:uri="http://schemas.openxmlformats.org/officeDocument/2006/bibliography"/>
   </ds:schemaRefs>

</xml_diff>

<commit_message>
Kandia tehty ja aloitettu virhelaskenta koodin tekemistä. Kandiin lisätty kappale mittausjärjestelyjen toimivuus
</commit_message>
<xml_diff>
--- a/kandi_palautus1.docx
+++ b/kandi_palautus1.docx
@@ -6791,7 +6791,7 @@
           <v:shape id="_x0000_i1025" type="#_x0000_t75" style="width:425.25pt;height:351.75pt" o:ole="">
             <v:imagedata r:id="rId8" o:title=""/>
           </v:shape>
-          <o:OLEObject Type="Embed" ProgID="Visio.Drawing.15" ShapeID="_x0000_i1025" DrawAspect="Content" ObjectID="_1534682325" r:id="rId9"/>
+          <o:OLEObject Type="Embed" ProgID="Visio.Drawing.15" ShapeID="_x0000_i1025" DrawAspect="Content" ObjectID="_1534839271" r:id="rId9"/>
         </w:object>
       </w:r>
     </w:p>
@@ -7470,6 +7470,7 @@
           <w:sz w:val="28"/>
           <w:szCs w:val="28"/>
         </w:rPr>
+        <w:lastRenderedPageBreak/>
         <w:t>2.2.1 Aspiraatiotehokkuus</w:t>
       </w:r>
       <w:bookmarkEnd w:id="4"/>
@@ -10353,7 +10354,16 @@
           <w:sz w:val="24"/>
           <w:szCs w:val="24"/>
         </w:rPr>
-        <w:t xml:space="preserve"> kuvaa sitä osaa aerosolista mikä selviää inletin suuaukosta näyteputkeen asti. Inletin sisällä tapahtuu häviöitä lähinnä kahden mekanismin seura</w:t>
+        <w:t xml:space="preserve"> kuvaa sitä osaa aerosolista mikä selviää inletin suuaukosta näyteputkeen asti. Inletin sisällä tapahtuu häviöitä lähinnä kahden mekanismin </w:t>
+      </w:r>
+      <w:r>
+        <w:rPr>
+          <w:rFonts w:ascii="Times New Roman" w:eastAsiaTheme="minorEastAsia" w:hAnsi="Times New Roman" w:cs="Times New Roman"/>
+          <w:sz w:val="24"/>
+          <w:szCs w:val="24"/>
+        </w:rPr>
+        <w:lastRenderedPageBreak/>
+        <w:t>seura</w:t>
       </w:r>
       <w:r>
         <w:rPr>
@@ -13151,6 +13161,7 @@
           <w:sz w:val="24"/>
           <w:szCs w:val="24"/>
         </w:rPr>
+        <w:lastRenderedPageBreak/>
         <w:tab/>
       </w:r>
       <m:oMath>
@@ -18173,6 +18184,7 @@
           <w:sz w:val="24"/>
           <w:szCs w:val="24"/>
         </w:rPr>
+        <w:lastRenderedPageBreak/>
         <w:tab/>
       </w:r>
       <m:oMath>
@@ -20314,6 +20326,7 @@
           <w:sz w:val="24"/>
           <w:szCs w:val="24"/>
         </w:rPr>
+        <w:lastRenderedPageBreak/>
         <w:t xml:space="preserve">kun </w:t>
       </w:r>
       <m:oMath>
@@ -22892,6 +22905,7 @@
           <w:sz w:val="24"/>
           <w:szCs w:val="24"/>
         </w:rPr>
+        <w:lastRenderedPageBreak/>
         <w:t>Jos näyteputki on vaakasuorassa, e</w:t>
       </w:r>
       <w:r>
@@ -24878,6 +24892,7 @@
           <w:sz w:val="24"/>
           <w:szCs w:val="24"/>
         </w:rPr>
+        <w:lastRenderedPageBreak/>
         <w:t>Hiukkasille vapaa</w:t>
       </w:r>
       <w:r>
@@ -26395,6 +26410,7 @@
           <w:sz w:val="24"/>
           <w:szCs w:val="24"/>
         </w:rPr>
+        <w:lastRenderedPageBreak/>
         <w:t>Cheng &amp; Wang (1981) tutki</w:t>
       </w:r>
       <w:r>
@@ -29149,7 +29165,16 @@
           <w:sz w:val="24"/>
           <w:szCs w:val="24"/>
         </w:rPr>
-        <w:t xml:space="preserve">olosuhteet aiheuttavat niiden palaamista. Esimerkiksi turbulenttinen virtaus ja virtauksen käynnistäminen ja lopettaminen aiheuttavat hiukkasten palaamista virtaukseen </w:t>
+        <w:t xml:space="preserve">olosuhteet </w:t>
+      </w:r>
+      <w:r>
+        <w:rPr>
+          <w:rFonts w:ascii="Times New Roman" w:hAnsi="Times New Roman" w:cs="Times New Roman"/>
+          <w:sz w:val="24"/>
+          <w:szCs w:val="24"/>
+        </w:rPr>
+        <w:lastRenderedPageBreak/>
+        <w:t xml:space="preserve">aiheuttavat niiden palaamista. Esimerkiksi turbulenttinen virtaus ja virtauksen käynnistäminen ja lopettaminen aiheuttavat hiukkasten palaamista virtaukseen </w:t>
       </w:r>
       <w:sdt>
         <w:sdtPr>
@@ -29462,6 +29487,7 @@
           <w:szCs w:val="24"/>
           <w:lang w:eastAsia="fi-FI"/>
         </w:rPr>
+        <w:lastRenderedPageBreak/>
         <w:drawing>
           <wp:inline distT="0" distB="0" distL="0" distR="0" wp14:anchorId="65E5BAC3" wp14:editId="393ABD68">
             <wp:extent cx="5290478" cy="3967701"/>
@@ -29718,6 +29744,7 @@
           <w:szCs w:val="24"/>
           <w:lang w:eastAsia="fi-FI"/>
         </w:rPr>
+        <w:lastRenderedPageBreak/>
         <w:drawing>
           <wp:inline distT="0" distB="0" distL="0" distR="0" wp14:anchorId="1D810E35" wp14:editId="7B0ACF68">
             <wp:extent cx="5327650" cy="3994150"/>
@@ -29940,6 +29967,7 @@
           <w:sz w:val="24"/>
           <w:szCs w:val="24"/>
         </w:rPr>
+        <w:lastRenderedPageBreak/>
         <w:t>Tarkastellaan</w:t>
       </w:r>
       <w:r>
@@ -30292,7 +30320,7 @@
           <v:shape id="_x0000_i1026" type="#_x0000_t75" style="width:457.5pt;height:174pt" o:ole="">
             <v:imagedata r:id="rId13" o:title=""/>
           </v:shape>
-          <o:OLEObject Type="Embed" ProgID="Visio.Drawing.15" ShapeID="_x0000_i1026" DrawAspect="Content" ObjectID="_1534682326" r:id="rId14"/>
+          <o:OLEObject Type="Embed" ProgID="Visio.Drawing.15" ShapeID="_x0000_i1026" DrawAspect="Content" ObjectID="_1534839272" r:id="rId14"/>
         </w:object>
       </w:r>
     </w:p>
@@ -30440,6 +30468,7 @@
           <w:sz w:val="18"/>
           <w:szCs w:val="18"/>
         </w:rPr>
+        <w:lastRenderedPageBreak/>
         <w:t xml:space="preserve">Kuva 3.2. </w:t>
       </w:r>
       <w:r>
@@ -30476,6 +30505,84 @@
           <w:szCs w:val="18"/>
         </w:rPr>
         <w:t xml:space="preserve"> asteen kulmaa.</w:t>
+      </w:r>
+      <w:r>
+        <w:rPr>
+          <w:sz w:val="18"/>
+          <w:szCs w:val="18"/>
+        </w:rPr>
+        <w:t xml:space="preserve"> </w:t>
+      </w:r>
+      <w:r>
+        <w:rPr>
+          <w:noProof/>
+          <w:sz w:val="18"/>
+          <w:szCs w:val="18"/>
+          <w:lang w:eastAsia="fi-FI"/>
+        </w:rPr>
+        <w:drawing>
+          <wp:inline distT="0" distB="0" distL="0" distR="0">
+            <wp:extent cx="5324475" cy="3990975"/>
+            <wp:effectExtent l="0" t="0" r="0" b="9525"/>
+            <wp:docPr id="13" name="Picture 13"/>
+            <wp:cNvGraphicFramePr>
+              <a:graphicFrameLocks xmlns:a="http://schemas.openxmlformats.org/drawingml/2006/main" noChangeAspect="1"/>
+            </wp:cNvGraphicFramePr>
+            <a:graphic xmlns:a="http://schemas.openxmlformats.org/drawingml/2006/main">
+              <a:graphicData uri="http://schemas.openxmlformats.org/drawingml/2006/picture">
+                <pic:pic xmlns:pic="http://schemas.openxmlformats.org/drawingml/2006/picture">
+                  <pic:nvPicPr>
+                    <pic:cNvPr id="0" name="Picture 8"/>
+                    <pic:cNvPicPr>
+                      <a:picLocks noChangeAspect="1" noChangeArrowheads="1"/>
+                    </pic:cNvPicPr>
+                  </pic:nvPicPr>
+                  <pic:blipFill>
+                    <a:blip r:embed="rId16">
+                      <a:extLst>
+                        <a:ext uri="{28A0092B-C50C-407E-A947-70E740481C1C}">
+                          <a14:useLocalDpi xmlns:a14="http://schemas.microsoft.com/office/drawing/2010/main" val="0"/>
+                        </a:ext>
+                      </a:extLst>
+                    </a:blip>
+                    <a:srcRect/>
+                    <a:stretch>
+                      <a:fillRect/>
+                    </a:stretch>
+                  </pic:blipFill>
+                  <pic:spPr bwMode="auto">
+                    <a:xfrm>
+                      <a:off x="0" y="0"/>
+                      <a:ext cx="5324475" cy="3990975"/>
+                    </a:xfrm>
+                    <a:prstGeom prst="rect">
+                      <a:avLst/>
+                    </a:prstGeom>
+                    <a:noFill/>
+                    <a:ln>
+                      <a:noFill/>
+                    </a:ln>
+                  </pic:spPr>
+                </pic:pic>
+              </a:graphicData>
+            </a:graphic>
+          </wp:inline>
+        </w:drawing>
+      </w:r>
+    </w:p>
+    <w:p>
+      <w:pPr>
+        <w:rPr>
+          <w:sz w:val="18"/>
+          <w:szCs w:val="18"/>
+        </w:rPr>
+      </w:pPr>
+      <w:r>
+        <w:rPr>
+          <w:sz w:val="18"/>
+          <w:szCs w:val="18"/>
+        </w:rPr>
+        <w:t>TÄHÄN SITTEN JOTAIN TEKSTIÄ</w:t>
       </w:r>
     </w:p>
     <w:p>
@@ -30574,9 +30681,9 @@
       <w:r>
         <w:object w:dxaOrig="4065" w:dyaOrig="2790">
           <v:shape id="_x0000_i1027" type="#_x0000_t75" style="width:353.25pt;height:242.25pt" o:ole="">
-            <v:imagedata r:id="rId16" o:title=""/>
+            <v:imagedata r:id="rId17" o:title=""/>
           </v:shape>
-          <o:OLEObject Type="Embed" ProgID="Visio.Drawing.15" ShapeID="_x0000_i1027" DrawAspect="Content" ObjectID="_1534682327" r:id="rId17"/>
+          <o:OLEObject Type="Embed" ProgID="Visio.Drawing.15" ShapeID="_x0000_i1027" DrawAspect="Content" ObjectID="_1534839273" r:id="rId18"/>
         </w:object>
       </w:r>
     </w:p>
@@ -30887,6 +30994,7 @@
           <w:sz w:val="28"/>
           <w:szCs w:val="28"/>
         </w:rPr>
+        <w:lastRenderedPageBreak/>
         <w:t>3.2.3 SMPS</w:t>
       </w:r>
       <w:bookmarkEnd w:id="22"/>
@@ -30924,9 +31032,9 @@
       <w:r>
         <w:object w:dxaOrig="9842" w:dyaOrig="6833">
           <v:shape id="_x0000_i1028" type="#_x0000_t75" style="width:311.25pt;height:3in" o:ole="">
-            <v:imagedata r:id="rId18" o:title=""/>
+            <v:imagedata r:id="rId19" o:title=""/>
           </v:shape>
-          <o:OLEObject Type="Embed" ProgID="Visio.Drawing.15" ShapeID="_x0000_i1028" DrawAspect="Content" ObjectID="_1534682328" r:id="rId19"/>
+          <o:OLEObject Type="Embed" ProgID="Visio.Drawing.15" ShapeID="_x0000_i1028" DrawAspect="Content" ObjectID="_1534839274" r:id="rId20"/>
         </w:object>
       </w:r>
     </w:p>
@@ -31069,6 +31177,7 @@
     </w:p>
     <w:p>
       <w:r>
+        <w:lastRenderedPageBreak/>
         <w:t>Yhdessä CPC ja DMA muodostavat SMPS:n (engl. Scanning Mobile Particle Sizer), jolla pysyttään mittaamaan aerosolin hiukkaskokojakaumaa. En</w:t>
       </w:r>
       <w:r>
@@ -31204,9 +31313,9 @@
       <w:r>
         <w:object w:dxaOrig="7812" w:dyaOrig="5176">
           <v:shape id="_x0000_i1029" type="#_x0000_t75" style="width:390.75pt;height:258.75pt" o:ole="">
-            <v:imagedata r:id="rId20" o:title=""/>
+            <v:imagedata r:id="rId21" o:title=""/>
           </v:shape>
-          <o:OLEObject Type="Embed" ProgID="Visio.Drawing.15" ShapeID="_x0000_i1029" DrawAspect="Content" ObjectID="_1534682329" r:id="rId21"/>
+          <o:OLEObject Type="Embed" ProgID="Visio.Drawing.15" ShapeID="_x0000_i1029" DrawAspect="Content" ObjectID="_1534839275" r:id="rId22"/>
         </w:object>
       </w:r>
     </w:p>
@@ -31322,9 +31431,9 @@
       <w:r>
         <w:object w:dxaOrig="8634" w:dyaOrig="10573">
           <v:shape id="_x0000_i1030" type="#_x0000_t75" style="width:424.5pt;height:520.5pt" o:ole="">
-            <v:imagedata r:id="rId22" o:title=""/>
+            <v:imagedata r:id="rId23" o:title=""/>
           </v:shape>
-          <o:OLEObject Type="Embed" ProgID="Visio.Drawing.15" ShapeID="_x0000_i1030" DrawAspect="Content" ObjectID="_1534682330" r:id="rId23"/>
+          <o:OLEObject Type="Embed" ProgID="Visio.Drawing.15" ShapeID="_x0000_i1030" DrawAspect="Content" ObjectID="_1534839276" r:id="rId24"/>
         </w:object>
       </w:r>
     </w:p>
@@ -31380,6 +31489,7 @@
     </w:p>
     <w:p>
       <w:r>
+        <w:lastRenderedPageBreak/>
         <w:t xml:space="preserve">Generaattorille syötettiin suodattimen ja hepan läpi paineilmaa. Generaattorin jälkeen oli kaksi ejektoria laimentamassa hiukkaspitoisuutta laitteille sopivaan konsentraatioon. </w:t>
       </w:r>
       <w:r>
@@ -31507,6 +31617,7 @@
         <w:t>Kuvaan () on piirretty generaattorin tuottama hiukkasjakauma neljän eri mittauksen aikana ELPI+:n mittaamana.</w:t>
       </w:r>
       <w:r>
+        <w:lastRenderedPageBreak/>
         <w:tab/>
       </w:r>
       <w:r>
@@ -31532,7 +31643,7 @@
                     </pic:cNvPicPr>
                   </pic:nvPicPr>
                   <pic:blipFill>
-                    <a:blip r:embed="rId24">
+                    <a:blip r:embed="rId25">
                       <a:extLst>
                         <a:ext uri="{28A0092B-C50C-407E-A947-70E740481C1C}">
                           <a14:useLocalDpi xmlns:a14="http://schemas.microsoft.com/office/drawing/2010/main" val="0"/>
@@ -31743,6 +31854,7 @@
           <w:noProof/>
           <w:lang w:eastAsia="fi-FI"/>
         </w:rPr>
+        <w:lastRenderedPageBreak/>
         <w:drawing>
           <wp:inline distT="0" distB="0" distL="0" distR="0">
             <wp:extent cx="5325745" cy="3994150"/>
@@ -31761,7 +31873,7 @@
                     </pic:cNvPicPr>
                   </pic:nvPicPr>
                   <pic:blipFill>
-                    <a:blip r:embed="rId25">
+                    <a:blip r:embed="rId26">
                       <a:extLst>
                         <a:ext uri="{28A0092B-C50C-407E-A947-70E740481C1C}">
                           <a14:useLocalDpi xmlns:a14="http://schemas.microsoft.com/office/drawing/2010/main" val="0"/>
@@ -32001,9 +32113,9 @@
       <w:r>
         <w:object w:dxaOrig="9240" w:dyaOrig="10479">
           <v:shape id="_x0000_i1031" type="#_x0000_t75" style="width:425.25pt;height:482.25pt" o:ole="">
-            <v:imagedata r:id="rId26" o:title=""/>
+            <v:imagedata r:id="rId27" o:title=""/>
           </v:shape>
-          <o:OLEObject Type="Embed" ProgID="Visio.Drawing.15" ShapeID="_x0000_i1031" DrawAspect="Content" ObjectID="_1534682331" r:id="rId27"/>
+          <o:OLEObject Type="Embed" ProgID="Visio.Drawing.15" ShapeID="_x0000_i1031" DrawAspect="Content" ObjectID="_1534839277" r:id="rId28"/>
         </w:object>
       </w:r>
     </w:p>
@@ -32047,6 +32159,7 @@
           <w:sz w:val="36"/>
           <w:szCs w:val="36"/>
         </w:rPr>
+        <w:lastRenderedPageBreak/>
         <w:t>4. Tulokset</w:t>
       </w:r>
       <w:bookmarkEnd w:id="25"/>
@@ -32104,7 +32217,19 @@
         <w:rPr>
           <w:rFonts w:eastAsiaTheme="minorEastAsia"/>
         </w:rPr>
-        <w:t>ksen hiukkasten lukumäärän erotus pystytään laskemaan niiden hiukkasten lukumäärä, joka häviää auton linjoihin.  Myös generaattorin tuottama hiukkaspitoisuus ei pysynyt tasaisena kuten alikappaleessa 3.3 todettiin, tämä täyty ottaa huomioon. Häviöt laskettiin kaavan (4.1) mukaisesti</w:t>
+        <w:t>ksen hiukkasten lukumäärän erotus pystytään laskemaan niiden hiukkasten lukumäärä, joka häviää auton linjoihin.  Myös generaattorin tuottama hiukkaspitoisuus ei pysynyt tasaisena kute</w:t>
+      </w:r>
+      <w:r>
+        <w:rPr>
+          <w:rFonts w:eastAsiaTheme="minorEastAsia"/>
+        </w:rPr>
+        <w:t xml:space="preserve">n alikappaleessa 3.3 todettiin, joten </w:t>
+      </w:r>
+      <w:r>
+        <w:rPr>
+          <w:rFonts w:eastAsiaTheme="minorEastAsia"/>
+        </w:rPr>
+        <w:t>tämä täyty ottaa huomioon. Häviöt laskettiin kaavan (4.1) mukaisesti</w:t>
       </w:r>
     </w:p>
     <w:p>
@@ -32366,7 +32491,14 @@
         <w:rPr>
           <w:rFonts w:eastAsiaTheme="minorEastAsia"/>
         </w:rPr>
-        <w:t xml:space="preserve"> Teoreettiset häviöt on laskettu työtä varten</w:t>
+        <w:t xml:space="preserve"> </w:t>
+      </w:r>
+      <w:r>
+        <w:rPr>
+          <w:rFonts w:eastAsiaTheme="minorEastAsia"/>
+        </w:rPr>
+        <w:lastRenderedPageBreak/>
+        <w:t>Teoreettiset häviöt on laskettu työtä varten</w:t>
       </w:r>
       <w:r>
         <w:rPr>
@@ -32404,108 +32536,6 @@
                 <pic:pic xmlns:pic="http://schemas.openxmlformats.org/drawingml/2006/picture">
                   <pic:nvPicPr>
                     <pic:cNvPr id="0" name="Picture 4"/>
-                    <pic:cNvPicPr>
-                      <a:picLocks noChangeAspect="1" noChangeArrowheads="1"/>
-                    </pic:cNvPicPr>
-                  </pic:nvPicPr>
-                  <pic:blipFill>
-                    <a:blip r:embed="rId28">
-                      <a:extLst>
-                        <a:ext uri="{28A0092B-C50C-407E-A947-70E740481C1C}">
-                          <a14:useLocalDpi xmlns:a14="http://schemas.microsoft.com/office/drawing/2010/main" val="0"/>
-                        </a:ext>
-                      </a:extLst>
-                    </a:blip>
-                    <a:srcRect/>
-                    <a:stretch>
-                      <a:fillRect/>
-                    </a:stretch>
-                  </pic:blipFill>
-                  <pic:spPr bwMode="auto">
-                    <a:xfrm>
-                      <a:off x="0" y="0"/>
-                      <a:ext cx="5327650" cy="3994150"/>
-                    </a:xfrm>
-                    <a:prstGeom prst="rect">
-                      <a:avLst/>
-                    </a:prstGeom>
-                    <a:noFill/>
-                    <a:ln>
-                      <a:noFill/>
-                    </a:ln>
-                  </pic:spPr>
-                </pic:pic>
-              </a:graphicData>
-            </a:graphic>
-          </wp:inline>
-        </w:drawing>
-      </w:r>
-    </w:p>
-    <w:p>
-      <w:pPr>
-        <w:rPr>
-          <w:i/>
-          <w:noProof/>
-          <w:lang w:eastAsia="fi-FI"/>
-        </w:rPr>
-      </w:pPr>
-      <w:r>
-        <w:rPr>
-          <w:noProof/>
-          <w:lang w:eastAsia="fi-FI"/>
-        </w:rPr>
-        <w:tab/>
-      </w:r>
-      <w:r>
-        <w:rPr>
-          <w:b/>
-          <w:i/>
-          <w:noProof/>
-          <w:lang w:eastAsia="fi-FI"/>
-        </w:rPr>
-        <w:t xml:space="preserve">Kuva 4.1: </w:t>
-      </w:r>
-      <w:r>
-        <w:rPr>
-          <w:i/>
-          <w:noProof/>
-          <w:lang w:eastAsia="fi-FI"/>
-        </w:rPr>
-        <w:t>Teoreettinen ja mitatut häviöt</w:t>
-      </w:r>
-      <w:r>
-        <w:rPr>
-          <w:i/>
-          <w:noProof/>
-          <w:lang w:eastAsia="fi-FI"/>
-        </w:rPr>
-        <w:t xml:space="preserve"> 10 lpm virtaukselle</w:t>
-      </w:r>
-    </w:p>
-    <w:p>
-      <w:pPr>
-        <w:rPr>
-          <w:rFonts w:eastAsiaTheme="minorEastAsia"/>
-        </w:rPr>
-      </w:pPr>
-      <w:r>
-        <w:rPr>
-          <w:noProof/>
-          <w:lang w:eastAsia="fi-FI"/>
-        </w:rPr>
-        <w:drawing>
-          <wp:inline distT="0" distB="0" distL="0" distR="0" wp14:anchorId="159B570C" wp14:editId="036723D5">
-            <wp:extent cx="5327650" cy="3994150"/>
-            <wp:effectExtent l="0" t="0" r="0" b="6350"/>
-            <wp:docPr id="6" name="Picture 6"/>
-            <wp:cNvGraphicFramePr>
-              <a:graphicFrameLocks xmlns:a="http://schemas.openxmlformats.org/drawingml/2006/main" noChangeAspect="1"/>
-            </wp:cNvGraphicFramePr>
-            <a:graphic xmlns:a="http://schemas.openxmlformats.org/drawingml/2006/main">
-              <a:graphicData uri="http://schemas.openxmlformats.org/drawingml/2006/picture">
-                <pic:pic xmlns:pic="http://schemas.openxmlformats.org/drawingml/2006/picture">
-                  <pic:nvPicPr>
-                    <pic:cNvPr id="0" name="Picture 5"/>
                     <pic:cNvPicPr>
                       <a:picLocks noChangeAspect="1" noChangeArrowheads="1"/>
                     </pic:cNvPicPr>
@@ -32546,53 +32576,48 @@
     <w:p>
       <w:pPr>
         <w:rPr>
-          <w:rFonts w:eastAsiaTheme="minorEastAsia"/>
-          <w:i/>
-        </w:rPr>
-      </w:pPr>
-      <w:r>
-        <w:rPr>
-          <w:rFonts w:eastAsiaTheme="minorEastAsia"/>
-        </w:rPr>
-        <w:tab/>
-      </w:r>
-      <w:r>
-        <w:rPr>
-          <w:rFonts w:eastAsiaTheme="minorEastAsia"/>
-          <w:b/>
-          <w:i/>
-        </w:rPr>
-        <w:t xml:space="preserve">Kuva 4.2: </w:t>
-      </w:r>
-      <w:r>
-        <w:rPr>
           <w:i/>
           <w:noProof/>
           <w:lang w:eastAsia="fi-FI"/>
         </w:rPr>
-        <w:t>Teoreettinen ja mitatut häviöt</w:t>
-      </w:r>
-      <w:r>
-        <w:rPr>
+      </w:pPr>
+      <w:r>
+        <w:rPr>
+          <w:noProof/>
+          <w:lang w:eastAsia="fi-FI"/>
+        </w:rPr>
+        <w:tab/>
+      </w:r>
+      <w:r>
+        <w:rPr>
+          <w:b/>
           <w:i/>
           <w:noProof/>
           <w:lang w:eastAsia="fi-FI"/>
         </w:rPr>
-        <w:t xml:space="preserve"> </w:t>
-      </w:r>
-      <w:r>
-        <w:rPr>
-          <w:rFonts w:eastAsiaTheme="minorEastAsia"/>
+        <w:t xml:space="preserve">Kuva 4.1: </w:t>
+      </w:r>
+      <w:r>
+        <w:rPr>
           <w:i/>
-        </w:rPr>
-        <w:t>15 lpm virtaukselle.</w:t>
+          <w:noProof/>
+          <w:lang w:eastAsia="fi-FI"/>
+        </w:rPr>
+        <w:t>Teoreettinen ja mitatut häviöt</w:t>
+      </w:r>
+      <w:r>
+        <w:rPr>
+          <w:i/>
+          <w:noProof/>
+          <w:lang w:eastAsia="fi-FI"/>
+        </w:rPr>
+        <w:t xml:space="preserve"> 10 lpm virtaukselle</w:t>
       </w:r>
     </w:p>
     <w:p>
       <w:pPr>
         <w:rPr>
           <w:rFonts w:eastAsiaTheme="minorEastAsia"/>
-          <w:i/>
         </w:rPr>
       </w:pPr>
       <w:r>
@@ -32601,10 +32626,10 @@
           <w:lang w:eastAsia="fi-FI"/>
         </w:rPr>
         <w:drawing>
-          <wp:inline distT="0" distB="0" distL="0" distR="0" wp14:anchorId="26D645E6" wp14:editId="05443FC8">
+          <wp:inline distT="0" distB="0" distL="0" distR="0" wp14:anchorId="159B570C" wp14:editId="036723D5">
             <wp:extent cx="5327650" cy="3994150"/>
             <wp:effectExtent l="0" t="0" r="0" b="6350"/>
-            <wp:docPr id="9" name="Picture 9"/>
+            <wp:docPr id="6" name="Picture 6"/>
             <wp:cNvGraphicFramePr>
               <a:graphicFrameLocks xmlns:a="http://schemas.openxmlformats.org/drawingml/2006/main" noChangeAspect="1"/>
             </wp:cNvGraphicFramePr>
@@ -32612,7 +32637,7 @@
               <a:graphicData uri="http://schemas.openxmlformats.org/drawingml/2006/picture">
                 <pic:pic xmlns:pic="http://schemas.openxmlformats.org/drawingml/2006/picture">
                   <pic:nvPicPr>
-                    <pic:cNvPr id="0" name="Picture 6"/>
+                    <pic:cNvPr id="0" name="Picture 5"/>
                     <pic:cNvPicPr>
                       <a:picLocks noChangeAspect="1" noChangeArrowheads="1"/>
                     </pic:cNvPicPr>
@@ -32654,28 +32679,23 @@
       <w:pPr>
         <w:rPr>
           <w:rFonts w:eastAsiaTheme="minorEastAsia"/>
+          <w:i/>
         </w:rPr>
       </w:pPr>
       <w:r>
         <w:rPr>
           <w:rFonts w:eastAsiaTheme="minorEastAsia"/>
-          <w:i/>
-        </w:rPr>
-        <w:t xml:space="preserve"> </w:t>
-      </w:r>
-      <w:r>
-        <w:rPr>
-          <w:rFonts w:eastAsiaTheme="minorEastAsia"/>
-          <w:i/>
-        </w:rPr>
+        </w:rPr>
+        <w:lastRenderedPageBreak/>
         <w:tab/>
       </w:r>
       <w:r>
         <w:rPr>
           <w:rFonts w:eastAsiaTheme="minorEastAsia"/>
           <w:b/>
-        </w:rPr>
-        <w:t xml:space="preserve">Kuva 4.3: </w:t>
+          <w:i/>
+        </w:rPr>
+        <w:t xml:space="preserve">Kuva 4.2: </w:t>
       </w:r>
       <w:r>
         <w:rPr>
@@ -32698,34 +32718,26 @@
           <w:rFonts w:eastAsiaTheme="minorEastAsia"/>
           <w:i/>
         </w:rPr>
-        <w:t>20 lpm virtaukselle.</w:t>
+        <w:t>15 lpm virtaukselle.</w:t>
       </w:r>
     </w:p>
     <w:p>
       <w:pPr>
         <w:rPr>
           <w:rFonts w:eastAsiaTheme="minorEastAsia"/>
+          <w:i/>
         </w:rPr>
       </w:pPr>
       <w:r>
         <w:rPr>
-          <w:rFonts w:eastAsiaTheme="minorEastAsia"/>
           <w:noProof/>
           <w:lang w:eastAsia="fi-FI"/>
         </w:rPr>
-        <w:t xml:space="preserve"> </w:t>
-      </w:r>
-      <w:r>
-        <w:rPr>
-          <w:rFonts w:eastAsiaTheme="minorEastAsia"/>
-          <w:noProof/>
-          <w:lang w:eastAsia="fi-FI"/>
-        </w:rPr>
         <w:drawing>
-          <wp:inline distT="0" distB="0" distL="0" distR="0" wp14:anchorId="264F8A1D" wp14:editId="547245B0">
+          <wp:inline distT="0" distB="0" distL="0" distR="0" wp14:anchorId="26D645E6" wp14:editId="05443FC8">
             <wp:extent cx="5327650" cy="3994150"/>
             <wp:effectExtent l="0" t="0" r="0" b="6350"/>
-            <wp:docPr id="8" name="Picture 8"/>
+            <wp:docPr id="9" name="Picture 9"/>
             <wp:cNvGraphicFramePr>
               <a:graphicFrameLocks xmlns:a="http://schemas.openxmlformats.org/drawingml/2006/main" noChangeAspect="1"/>
             </wp:cNvGraphicFramePr>
@@ -32733,7 +32745,7 @@
               <a:graphicData uri="http://schemas.openxmlformats.org/drawingml/2006/picture">
                 <pic:pic xmlns:pic="http://schemas.openxmlformats.org/drawingml/2006/picture">
                   <pic:nvPicPr>
-                    <pic:cNvPr id="0" name="Picture 25"/>
+                    <pic:cNvPr id="0" name="Picture 6"/>
                     <pic:cNvPicPr>
                       <a:picLocks noChangeAspect="1" noChangeArrowheads="1"/>
                     </pic:cNvPicPr>
@@ -32775,12 +32787,19 @@
       <w:pPr>
         <w:rPr>
           <w:rFonts w:eastAsiaTheme="minorEastAsia"/>
+        </w:rPr>
+      </w:pPr>
+      <w:r>
+        <w:rPr>
+          <w:rFonts w:eastAsiaTheme="minorEastAsia"/>
           <w:i/>
         </w:rPr>
-      </w:pPr>
+        <w:t xml:space="preserve"> </w:t>
+      </w:r>
       <w:r>
         <w:rPr>
           <w:rFonts w:eastAsiaTheme="minorEastAsia"/>
+          <w:i/>
         </w:rPr>
         <w:tab/>
       </w:r>
@@ -32788,9 +32807,8 @@
         <w:rPr>
           <w:rFonts w:eastAsiaTheme="minorEastAsia"/>
           <w:b/>
-          <w:i/>
-        </w:rPr>
-        <w:t xml:space="preserve">Kuva 4.4: </w:t>
+        </w:rPr>
+        <w:t xml:space="preserve">Kuva 4.3: </w:t>
       </w:r>
       <w:r>
         <w:rPr>
@@ -32813,7 +32831,7 @@
           <w:rFonts w:eastAsiaTheme="minorEastAsia"/>
           <w:i/>
         </w:rPr>
-        <w:t>25 lpm virtaukselle.</w:t>
+        <w:t>20 lpm virtaukselle.</w:t>
       </w:r>
     </w:p>
     <w:p>
@@ -32824,14 +32842,23 @@
       </w:pPr>
       <w:r>
         <w:rPr>
+          <w:rFonts w:eastAsiaTheme="minorEastAsia"/>
           <w:noProof/>
           <w:lang w:eastAsia="fi-FI"/>
         </w:rPr>
+        <w:t xml:space="preserve"> </w:t>
+      </w:r>
+      <w:r>
+        <w:rPr>
+          <w:rFonts w:eastAsiaTheme="minorEastAsia"/>
+          <w:noProof/>
+          <w:lang w:eastAsia="fi-FI"/>
+        </w:rPr>
         <w:drawing>
-          <wp:inline distT="0" distB="0" distL="0" distR="0" wp14:anchorId="3EE851E5" wp14:editId="719A99AD">
+          <wp:inline distT="0" distB="0" distL="0" distR="0" wp14:anchorId="264F8A1D" wp14:editId="547245B0">
             <wp:extent cx="5327650" cy="3994150"/>
             <wp:effectExtent l="0" t="0" r="0" b="6350"/>
-            <wp:docPr id="11" name="Picture 11"/>
+            <wp:docPr id="8" name="Picture 8"/>
             <wp:cNvGraphicFramePr>
               <a:graphicFrameLocks xmlns:a="http://schemas.openxmlformats.org/drawingml/2006/main" noChangeAspect="1"/>
             </wp:cNvGraphicFramePr>
@@ -32839,7 +32866,7 @@
               <a:graphicData uri="http://schemas.openxmlformats.org/drawingml/2006/picture">
                 <pic:pic xmlns:pic="http://schemas.openxmlformats.org/drawingml/2006/picture">
                   <pic:nvPicPr>
-                    <pic:cNvPr id="0" name="Picture 8"/>
+                    <pic:cNvPr id="0" name="Picture 25"/>
                     <pic:cNvPicPr>
                       <a:picLocks noChangeAspect="1" noChangeArrowheads="1"/>
                     </pic:cNvPicPr>
@@ -32879,26 +32906,25 @@
     </w:p>
     <w:p>
       <w:pPr>
-        <w:ind w:firstLine="1304"/>
         <w:rPr>
           <w:rFonts w:eastAsiaTheme="minorEastAsia"/>
           <w:i/>
         </w:rPr>
       </w:pPr>
+      <w:r>
+        <w:rPr>
+          <w:rFonts w:eastAsiaTheme="minorEastAsia"/>
+        </w:rPr>
+        <w:lastRenderedPageBreak/>
+        <w:tab/>
+      </w:r>
       <w:r>
         <w:rPr>
           <w:rFonts w:eastAsiaTheme="minorEastAsia"/>
           <w:b/>
           <w:i/>
         </w:rPr>
-        <w:t>Kuva 4.5:</w:t>
-      </w:r>
-      <w:r>
-        <w:rPr>
-          <w:rFonts w:eastAsiaTheme="minorEastAsia"/>
-          <w:i/>
-        </w:rPr>
-        <w:t xml:space="preserve"> </w:t>
+        <w:t xml:space="preserve">Kuva 4.4: </w:t>
       </w:r>
       <w:r>
         <w:rPr>
@@ -32921,7 +32947,7 @@
           <w:rFonts w:eastAsiaTheme="minorEastAsia"/>
           <w:i/>
         </w:rPr>
-        <w:t>30 lpm virtaukselle.</w:t>
+        <w:t>25 lpm virtaukselle.</w:t>
       </w:r>
     </w:p>
     <w:p>
@@ -32936,10 +32962,10 @@
           <w:lang w:eastAsia="fi-FI"/>
         </w:rPr>
         <w:drawing>
-          <wp:inline distT="0" distB="0" distL="0" distR="0" wp14:anchorId="530679BB" wp14:editId="3A78ECC0">
+          <wp:inline distT="0" distB="0" distL="0" distR="0" wp14:anchorId="3EE851E5" wp14:editId="719A99AD">
             <wp:extent cx="5327650" cy="3994150"/>
             <wp:effectExtent l="0" t="0" r="0" b="6350"/>
-            <wp:docPr id="12" name="Picture 12"/>
+            <wp:docPr id="11" name="Picture 11"/>
             <wp:cNvGraphicFramePr>
               <a:graphicFrameLocks xmlns:a="http://schemas.openxmlformats.org/drawingml/2006/main" noChangeAspect="1"/>
             </wp:cNvGraphicFramePr>
@@ -32947,7 +32973,7 @@
               <a:graphicData uri="http://schemas.openxmlformats.org/drawingml/2006/picture">
                 <pic:pic xmlns:pic="http://schemas.openxmlformats.org/drawingml/2006/picture">
                   <pic:nvPicPr>
-                    <pic:cNvPr id="0" name="Picture 9"/>
+                    <pic:cNvPr id="0" name="Picture 8"/>
                     <pic:cNvPicPr>
                       <a:picLocks noChangeAspect="1" noChangeArrowheads="1"/>
                     </pic:cNvPicPr>
@@ -32987,24 +33013,26 @@
     </w:p>
     <w:p>
       <w:pPr>
+        <w:ind w:firstLine="1304"/>
         <w:rPr>
           <w:rFonts w:eastAsiaTheme="minorEastAsia"/>
           <w:i/>
         </w:rPr>
       </w:pPr>
-      <w:r>
-        <w:rPr>
-          <w:rFonts w:eastAsiaTheme="minorEastAsia"/>
-        </w:rPr>
-        <w:tab/>
-      </w:r>
       <w:r>
         <w:rPr>
           <w:rFonts w:eastAsiaTheme="minorEastAsia"/>
           <w:b/>
           <w:i/>
         </w:rPr>
-        <w:t xml:space="preserve">Kuva 4.6: </w:t>
+        <w:t>Kuva 4.5:</w:t>
+      </w:r>
+      <w:r>
+        <w:rPr>
+          <w:rFonts w:eastAsiaTheme="minorEastAsia"/>
+          <w:i/>
+        </w:rPr>
+        <w:t xml:space="preserve"> </w:t>
       </w:r>
       <w:r>
         <w:rPr>
@@ -33027,7 +33055,7 @@
           <w:rFonts w:eastAsiaTheme="minorEastAsia"/>
           <w:i/>
         </w:rPr>
-        <w:t>35 lpm virtaukselle.</w:t>
+        <w:t>30 lpm virtaukselle.</w:t>
       </w:r>
     </w:p>
     <w:p>
@@ -33042,10 +33070,10 @@
           <w:lang w:eastAsia="fi-FI"/>
         </w:rPr>
         <w:drawing>
-          <wp:inline distT="0" distB="0" distL="0" distR="0" wp14:anchorId="4C1F5838" wp14:editId="69882758">
+          <wp:inline distT="0" distB="0" distL="0" distR="0" wp14:anchorId="530679BB" wp14:editId="3A78ECC0">
             <wp:extent cx="5327650" cy="3994150"/>
             <wp:effectExtent l="0" t="0" r="0" b="6350"/>
-            <wp:docPr id="14" name="Picture 14"/>
+            <wp:docPr id="12" name="Picture 12"/>
             <wp:cNvGraphicFramePr>
               <a:graphicFrameLocks xmlns:a="http://schemas.openxmlformats.org/drawingml/2006/main" noChangeAspect="1"/>
             </wp:cNvGraphicFramePr>
@@ -33053,7 +33081,7 @@
               <a:graphicData uri="http://schemas.openxmlformats.org/drawingml/2006/picture">
                 <pic:pic xmlns:pic="http://schemas.openxmlformats.org/drawingml/2006/picture">
                   <pic:nvPicPr>
-                    <pic:cNvPr id="0" name="Picture 10"/>
+                    <pic:cNvPr id="0" name="Picture 9"/>
                     <pic:cNvPicPr>
                       <a:picLocks noChangeAspect="1" noChangeArrowheads="1"/>
                     </pic:cNvPicPr>
@@ -33102,6 +33130,7 @@
         <w:rPr>
           <w:rFonts w:eastAsiaTheme="minorEastAsia"/>
         </w:rPr>
+        <w:lastRenderedPageBreak/>
         <w:tab/>
       </w:r>
       <w:r>
@@ -33110,7 +33139,7 @@
           <w:b/>
           <w:i/>
         </w:rPr>
-        <w:t xml:space="preserve">Kuva 4.7: </w:t>
+        <w:t xml:space="preserve">Kuva 4.6: </w:t>
       </w:r>
       <w:r>
         <w:rPr>
@@ -33118,70 +33147,40 @@
           <w:noProof/>
           <w:lang w:eastAsia="fi-FI"/>
         </w:rPr>
-        <w:t xml:space="preserve">Teoreettinen ja mitatut </w:t>
+        <w:t>Teoreettinen ja mitatut häviöt</w:t>
+      </w:r>
+      <w:r>
+        <w:rPr>
+          <w:i/>
+          <w:noProof/>
+          <w:lang w:eastAsia="fi-FI"/>
+        </w:rPr>
+        <w:t xml:space="preserve"> </w:t>
       </w:r>
       <w:r>
         <w:rPr>
           <w:rFonts w:eastAsiaTheme="minorEastAsia"/>
           <w:i/>
         </w:rPr>
-        <w:t>40 lpm virtaukselle.</w:t>
+        <w:t>35 lpm virtaukselle.</w:t>
       </w:r>
     </w:p>
     <w:p>
-      <w:r>
-        <w:t xml:space="preserve">Kuvista huomataan, että varsinkin ELPI:istä lasketut häviöt noudattavat hyvin teoreettista mallia. Jokaisessa tapauksessa pienillä (alle 1 µm) häviöitä ei ole lainkaan. </w:t>
-      </w:r>
-      <w:r>
-        <w:t>Hiukkaskokoalueella 1-3 µm ELPI:llä mitatut häviöt ovat hiukan suurempia kuin teoreettisesti ennustetut häviöt</w:t>
-      </w:r>
-      <w:r>
-        <w:t>.</w:t>
-      </w:r>
-      <w:r>
-        <w:t xml:space="preserve"> Tästä isommilla hiukkasilla teoreettinen malli antaa hiukan isommat häviöt kuin mitatut häviöt. Kuitenkin häviöt ovat hyvin linjassa teorian kanssa. Eniten mitatut häviöt poikkeavat teoreettisista häviöist</w:t>
-      </w:r>
-      <w:r>
-        <w:t>ä virtauksilla 10 ja 15 lpm (kuvat 4.1 ja 4.2).</w:t>
-      </w:r>
-      <w:r>
-        <w:t xml:space="preserve"> </w:t>
-      </w:r>
-      <w:r>
-        <w:t xml:space="preserve">Mitä suurempi virtaus, sitä paremmin mitatut tulokset noudattavat teoriaa. </w:t>
-      </w:r>
-    </w:p>
-    <w:p>
-      <w:r>
-        <w:t>UV-APS:sista lasketut häviöt ovat huomattavasti sotkuisempia kuin ELPI:istä lasketut ja seuraavat huonommin teoreettista mallia. Pienillä virtauksilla (kuvat 4.1 ja 4.2)</w:t>
-      </w:r>
-      <w:r>
-        <w:t xml:space="preserve"> mittaus näyttää suuria häviöitä pienille hiukkasille. Myös isoilla hiukkasilla mittaukset poikkeavat paljon ennustetusta. Tämä kuitenkin johtuu siitä, että generaattori ei tuottanut tarpeeksi isoja hiukkasia (yli 10 µm). Koska tämän kokoisia hiukkasia oli erittäin vähän, suhteellinen virhe kasvaa hyvin suureksi. Näitä pisteitä ei kannata ottaa ollenkaan huomioon.</w:t>
-      </w:r>
-    </w:p>
-    <w:p>
-      <w:r>
-        <w:t>Isoi</w:t>
-      </w:r>
-      <w:r>
-        <w:t>lla virtauksialla (kuvat 4.6-4.7</w:t>
-      </w:r>
-      <w:r>
-        <w:t>), mittaus näyttää hyvin isoja häviöitä kaikilla hiukkaskoilla. Varsinkin alle 3 µm hiukkasille häviöt ovat huomattavasti suurempia kuin ELPI:n mittaamana tai teoreett</w:t>
-      </w:r>
-      <w:r>
-        <w:t>isen mallin ennustamana. Näillä virtauksilla automittaus on epäonnistunut. Tällöin hiukkasia ei ole päätynyt juuri ollenkaan UV-APS:lle. Kuvassa 4.8 on piirrettynä nollamittauksen ja automittauksen hiukkaskokojakauma 40 lpm virtauksella. Kuten kuvasta huomataan, ei automittauksessa ole juuri tullut hiukkasia laitteelle. Sama ilmiö näkyy 35 lpm virtauksella. Näin ollen näillä virtauksilla ei kannatta huomioida ollenkaan UV-APS:sta saatua dataa.</w:t>
-      </w:r>
+      <w:pPr>
+        <w:rPr>
+          <w:rFonts w:eastAsiaTheme="minorEastAsia"/>
+        </w:rPr>
+      </w:pPr>
       <w:r>
         <w:rPr>
           <w:noProof/>
           <w:lang w:eastAsia="fi-FI"/>
         </w:rPr>
         <w:drawing>
-          <wp:inline distT="0" distB="0" distL="0" distR="0" wp14:anchorId="275A545B" wp14:editId="4F62E46D">
+          <wp:inline distT="0" distB="0" distL="0" distR="0" wp14:anchorId="4C1F5838" wp14:editId="69882758">
             <wp:extent cx="5327650" cy="3994150"/>
             <wp:effectExtent l="0" t="0" r="0" b="6350"/>
-            <wp:docPr id="16" name="Picture 16"/>
+            <wp:docPr id="14" name="Picture 14"/>
             <wp:cNvGraphicFramePr>
               <a:graphicFrameLocks xmlns:a="http://schemas.openxmlformats.org/drawingml/2006/main" noChangeAspect="1"/>
             </wp:cNvGraphicFramePr>
@@ -33189,7 +33188,7 @@
               <a:graphicData uri="http://schemas.openxmlformats.org/drawingml/2006/picture">
                 <pic:pic xmlns:pic="http://schemas.openxmlformats.org/drawingml/2006/picture">
                   <pic:nvPicPr>
-                    <pic:cNvPr id="0" name="Picture 6"/>
+                    <pic:cNvPr id="0" name="Picture 10"/>
                     <pic:cNvPicPr>
                       <a:picLocks noChangeAspect="1" noChangeArrowheads="1"/>
                     </pic:cNvPicPr>
@@ -33230,81 +33229,98 @@
     <w:p>
       <w:pPr>
         <w:rPr>
+          <w:rFonts w:eastAsiaTheme="minorEastAsia"/>
           <w:i/>
         </w:rPr>
       </w:pPr>
       <w:r>
         <w:rPr>
+          <w:rFonts w:eastAsiaTheme="minorEastAsia"/>
+        </w:rPr>
+        <w:tab/>
+      </w:r>
+      <w:r>
+        <w:rPr>
+          <w:rFonts w:eastAsiaTheme="minorEastAsia"/>
           <w:b/>
           <w:i/>
         </w:rPr>
-        <w:t>Kuva 4.8:</w:t>
+        <w:t xml:space="preserve">Kuva 4.7: </w:t>
       </w:r>
       <w:r>
         <w:rPr>
           <w:i/>
-        </w:rPr>
-        <w:t xml:space="preserve">  UV-APS:in kokojakauma 40 lpm virtauksella nollamittauksessa ja automittauksessa</w:t>
+          <w:noProof/>
+          <w:lang w:eastAsia="fi-FI"/>
+        </w:rPr>
+        <w:t xml:space="preserve">Teoreettinen ja mitatut </w:t>
+      </w:r>
+      <w:r>
+        <w:rPr>
+          <w:rFonts w:eastAsiaTheme="minorEastAsia"/>
+          <w:i/>
+        </w:rPr>
+        <w:t>40 lpm virtaukselle.</w:t>
       </w:r>
     </w:p>
     <w:p>
       <w:r>
-        <w:t xml:space="preserve">Mahdollisesti UV-APS:in inletti on irronnut mittauslinjastosta ja on mitannut mittauksen aikana huoneilmaa. </w:t>
-      </w:r>
-      <w:r>
-        <w:t>Toinen mahdollisuus on, että linjaan ennen UV-APS:ia on tullu</w:t>
-      </w:r>
-      <w:r>
-        <w:t>t</w:t>
-      </w:r>
-      <w:r>
-        <w:t xml:space="preserve"> jonkinlainen ylimääräinen kuristus tai mutka, josta hiukkaset ole päässeet läpi.</w:t>
+        <w:t xml:space="preserve">Kuvista huomataan, että varsinkin ELPI:istä lasketut häviöt noudattavat hyvin teoreettista mallia. Jokaisessa tapauksessa pienillä (alle 1 µm) häviöitä ei ole lainkaan. </w:t>
+      </w:r>
+      <w:r>
+        <w:t>Hiukkaskokoalueella 1-3 µm ELPI:llä mitatut häviöt ovat hiukan suurempia kuin teoreettisesti ennustetut häviöt</w:t>
+      </w:r>
+      <w:r>
+        <w:t>.</w:t>
+      </w:r>
+      <w:r>
+        <w:t xml:space="preserve"> Tästä isommilla hiukkasilla teoreettinen malli antaa hiukan isommat häviöt kuin mitatut häviöt. Kuitenkin häviöt ovat hyvin linjassa teorian kanssa. Eniten mitatut häviöt poikkeavat teoreettisista häviöist</w:t>
+      </w:r>
+      <w:r>
+        <w:t>ä virtauksilla 10 ja 15 lpm (kuvat 4.1 ja 4.2).</w:t>
+      </w:r>
+      <w:r>
+        <w:t xml:space="preserve"> </w:t>
+      </w:r>
+      <w:r>
+        <w:t xml:space="preserve">Mitä suurempi virtaus, sitä paremmin mitatut tulokset noudattavat teoriaa. </w:t>
       </w:r>
     </w:p>
     <w:p>
-      <w:pPr>
-        <w:pStyle w:val="Heading2"/>
-        <w:spacing w:before="360" w:after="240"/>
-        <w:jc w:val="both"/>
-        <w:rPr>
-          <w:rFonts w:ascii="Arial" w:hAnsi="Arial" w:cs="Arial"/>
-          <w:sz w:val="28"/>
-          <w:szCs w:val="28"/>
-        </w:rPr>
-      </w:pPr>
-      <w:r>
-        <w:rPr>
-          <w:rFonts w:ascii="Arial" w:hAnsi="Arial" w:cs="Arial"/>
-          <w:sz w:val="28"/>
-          <w:szCs w:val="28"/>
-        </w:rPr>
-        <w:t xml:space="preserve">4.1 </w:t>
-      </w:r>
-      <w:r>
-        <w:rPr>
-          <w:rFonts w:ascii="Arial" w:hAnsi="Arial" w:cs="Arial"/>
-          <w:sz w:val="28"/>
-          <w:szCs w:val="28"/>
-        </w:rPr>
-        <w:t>Pienet hiukkaset</w:t>
+      <w:r>
+        <w:t>UV-APS:sista lasketut häviöt ovat huomattavasti sotkuisempia kuin ELPI:istä lasketut ja seuraavat huonommin teoreettista mallia. Pienillä virtauksilla (kuvat 4.1 ja 4.2)</w:t>
+      </w:r>
+      <w:r>
+        <w:t xml:space="preserve"> mittaus näyttää suuria häviöitä pienille hiukkasille. Myös isoilla hiukkasilla mittaukset poikkeavat paljon ennustetusta. Tämä kuitenkin johtuu siitä, että generaattori ei tuottanut tarpeeksi isoja hiukkasia (yli 10 µm). Koska tämän kokoisia hiukkasia oli erittäin vähän, suhteellinen virhe kasvaa hyvin suureksi. Näitä pisteitä ei kannata ottaa ollenkaan huomioon.</w:t>
       </w:r>
     </w:p>
     <w:p>
       <w:r>
-        <w:t>Pienten hiukkasten häviöiden mittaaminen ei onnistunut yhtä hyvin kuin isojen hiukkasten häviöiden mittaaminen, mutta mittauksista saatiin kuitenkin laskettua suuntaa antavia häviöitä. Suurimpana ongelmana oli se, että hiukkaspitoisuus ei pysynyt tasaisena mittauksen aikana, vaan pienet hiukkaset hävisivät nopeasti kammion seinämille ja koagulaation vaikutuksesta.</w:t>
-      </w:r>
-    </w:p>
-    <w:p>
+        <w:t>Isoi</w:t>
+      </w:r>
+      <w:r>
+        <w:t>lla virtauksialla (kuvat 4.6-4.7</w:t>
+      </w:r>
+      <w:r>
+        <w:t>), mittaus näyttää hyvin isoja häviöitä kaikilla hiukkaskoilla. Varsinkin alle 3 µm hiukkasille häviöt ovat huomattavasti suurempia kuin ELPI:n mittaamana tai teoreett</w:t>
+      </w:r>
+      <w:r>
+        <w:t xml:space="preserve">isen mallin ennustamana. Näillä virtauksilla automittaus on epäonnistunut. Tällöin hiukkasia ei ole päätynyt juuri ollenkaan UV-APS:lle. Kuvassa 4.8 on piirrettynä nollamittauksen ja automittauksen hiukkaskokojakauma 40 lpm virtauksella. Kuten kuvasta huomataan, ei automittauksessa ole juuri tullut hiukkasia laitteelle. Sama ilmiö näkyy 35 lpm virtauksella. Näin </w:t>
+      </w:r>
+      <w:r>
+        <w:lastRenderedPageBreak/>
+        <w:t>ollen näillä virtauksilla ei kannatta huomioida ollenkaan UV-APS:sta saatua dataa.</w:t>
+      </w:r>
       <w:r>
         <w:rPr>
           <w:noProof/>
           <w:lang w:eastAsia="fi-FI"/>
         </w:rPr>
         <w:drawing>
-          <wp:inline distT="0" distB="0" distL="0" distR="0" wp14:anchorId="379D840A">
-            <wp:extent cx="5322570" cy="3993515"/>
-            <wp:effectExtent l="0" t="0" r="0" b="6985"/>
-            <wp:docPr id="15" name="Picture 15"/>
+          <wp:inline distT="0" distB="0" distL="0" distR="0" wp14:anchorId="275A545B" wp14:editId="4F62E46D">
+            <wp:extent cx="5327650" cy="3994150"/>
+            <wp:effectExtent l="0" t="0" r="0" b="6350"/>
+            <wp:docPr id="16" name="Picture 16"/>
             <wp:cNvGraphicFramePr>
               <a:graphicFrameLocks xmlns:a="http://schemas.openxmlformats.org/drawingml/2006/main" noChangeAspect="1"/>
             </wp:cNvGraphicFramePr>
@@ -33312,7 +33328,7 @@
               <a:graphicData uri="http://schemas.openxmlformats.org/drawingml/2006/picture">
                 <pic:pic xmlns:pic="http://schemas.openxmlformats.org/drawingml/2006/picture">
                   <pic:nvPicPr>
-                    <pic:cNvPr id="0" name="Picture 9"/>
+                    <pic:cNvPr id="0" name="Picture 6"/>
                     <pic:cNvPicPr>
                       <a:picLocks noChangeAspect="1" noChangeArrowheads="1"/>
                     </pic:cNvPicPr>
@@ -33333,12 +33349,15 @@
                   <pic:spPr bwMode="auto">
                     <a:xfrm>
                       <a:off x="0" y="0"/>
-                      <a:ext cx="5322570" cy="3993515"/>
+                      <a:ext cx="5327650" cy="3994150"/>
                     </a:xfrm>
                     <a:prstGeom prst="rect">
                       <a:avLst/>
                     </a:prstGeom>
                     <a:noFill/>
+                    <a:ln>
+                      <a:noFill/>
+                    </a:ln>
                   </pic:spPr>
                 </pic:pic>
               </a:graphicData>
@@ -33348,34 +33367,92 @@
       </w:r>
     </w:p>
     <w:p>
-      <w:r>
-        <w:t>Kuvassa 4.9 näkyy SMPS:n mittaama hiukkaskokojakauma virtaukselle 20 lpm.</w:t>
+      <w:pPr>
+        <w:rPr>
+          <w:i/>
+        </w:rPr>
+      </w:pPr>
+      <w:r>
+        <w:rPr>
+          <w:b/>
+          <w:i/>
+        </w:rPr>
+        <w:t>Kuva 4.8:</w:t>
+      </w:r>
+      <w:r>
+        <w:rPr>
+          <w:i/>
+        </w:rPr>
+        <w:t xml:space="preserve">  UV-APS:in kokojakauma 40 lpm virtauksella nollamittauksessa ja automittauksessa</w:t>
       </w:r>
     </w:p>
     <w:p>
       <w:r>
-        <w:t>Kuvasta nähdään kuinka pienet hiukkaset ovat hävinneet</w:t>
-      </w:r>
-      <w:r>
-        <w:t xml:space="preserve"> kammiosta ajan kuluessa. Nollamittaus 1 suoritettiin ensimmäisenä, jolloin kammiossa on eniten pieniä hiukkasia. Muissa mittauksissa hiukkaskokojakauma on siirtynyt kohti isompia hiukkasia, eli pieniä hiukkasia on hävinnyt ajan kuluessa kammion seinämille ja osa hävisi koagulaation vaikutuksesta. Jotta tuloksista voitaisiin arvioida linjahäviöitä, kahden nollamittauksen perusteella laskettiin, kuinka paljon hiukkaset olivat kasvaneet mittauksen aikana. Näin saatiin arvioitua hiukkaskokojakauma, mikä kammiossa vallitsi automittauksen aikana. </w:t>
+        <w:t xml:space="preserve">Mahdollisesti UV-APS:in inletti on irronnut mittauslinjastosta ja on mitannut mittauksen aikana huoneilmaa. </w:t>
+      </w:r>
+      <w:r>
+        <w:t>Toinen mahdollisuus on, että linjaan ennen UV-APS:ia on tullu</w:t>
+      </w:r>
+      <w:r>
+        <w:t>t</w:t>
+      </w:r>
+      <w:r>
+        <w:t xml:space="preserve"> jonkinlainen ylimääräinen kuristus tai mutka, josta hiukkaset ole päässeet läpi.</w:t>
       </w:r>
     </w:p>
     <w:p>
-      <w:r>
-        <w:t xml:space="preserve">Kuviin 4.10 – 4.17 on koottu SMPS:n mittaamat kokojakaumat virtauksilla 10 – 40 lpm. </w:t>
+      <w:pPr>
+        <w:pStyle w:val="Heading2"/>
+        <w:spacing w:before="360" w:after="240"/>
+        <w:jc w:val="both"/>
+        <w:rPr>
+          <w:rFonts w:ascii="Arial" w:hAnsi="Arial" w:cs="Arial"/>
+          <w:sz w:val="28"/>
+          <w:szCs w:val="28"/>
+        </w:rPr>
+      </w:pPr>
+      <w:r>
+        <w:rPr>
+          <w:rFonts w:ascii="Arial" w:hAnsi="Arial" w:cs="Arial"/>
+          <w:sz w:val="28"/>
+          <w:szCs w:val="28"/>
+        </w:rPr>
+        <w:t>4.2</w:t>
+      </w:r>
+      <w:r>
+        <w:rPr>
+          <w:rFonts w:ascii="Arial" w:hAnsi="Arial" w:cs="Arial"/>
+          <w:sz w:val="28"/>
+          <w:szCs w:val="28"/>
+        </w:rPr>
+        <w:t xml:space="preserve"> </w:t>
+      </w:r>
+      <w:r>
+        <w:rPr>
+          <w:rFonts w:ascii="Arial" w:hAnsi="Arial" w:cs="Arial"/>
+          <w:sz w:val="28"/>
+          <w:szCs w:val="28"/>
+        </w:rPr>
+        <w:t>Pienet hiukkaset</w:t>
       </w:r>
     </w:p>
     <w:p>
       <w:r>
+        <w:t>Pienten hiukkasten häviöiden mittaaminen ei onnistunut yhtä hyvin kuin isojen hiukkasten häviöiden mittaaminen, mutta mittauksista saatiin kuitenkin laskettua suuntaa antavia häviöitä. Suurimpana ongelmana oli se, että hiukkaspitoisuus ei pysynyt tasaisena mittauksen aikana, vaan pienet hiukkaset hävisivät nopeasti kammion seinämille ja koagulaation vaikutuksesta.</w:t>
+      </w:r>
+    </w:p>
+    <w:p>
+      <w:r>
         <w:rPr>
           <w:noProof/>
           <w:lang w:eastAsia="fi-FI"/>
         </w:rPr>
+        <w:lastRenderedPageBreak/>
         <w:drawing>
-          <wp:inline distT="0" distB="0" distL="0" distR="0">
-            <wp:extent cx="5324475" cy="3990975"/>
-            <wp:effectExtent l="0" t="0" r="0" b="9525"/>
-            <wp:docPr id="17" name="Picture 17"/>
+          <wp:inline distT="0" distB="0" distL="0" distR="0" wp14:anchorId="379D840A">
+            <wp:extent cx="5322570" cy="3993515"/>
+            <wp:effectExtent l="0" t="0" r="0" b="6985"/>
+            <wp:docPr id="15" name="Picture 15"/>
             <wp:cNvGraphicFramePr>
               <a:graphicFrameLocks xmlns:a="http://schemas.openxmlformats.org/drawingml/2006/main" noChangeAspect="1"/>
             </wp:cNvGraphicFramePr>
@@ -33404,15 +33481,12 @@
                   <pic:spPr bwMode="auto">
                     <a:xfrm>
                       <a:off x="0" y="0"/>
-                      <a:ext cx="5324475" cy="3990975"/>
+                      <a:ext cx="5322570" cy="3993515"/>
                     </a:xfrm>
                     <a:prstGeom prst="rect">
                       <a:avLst/>
                     </a:prstGeom>
                     <a:noFill/>
-                    <a:ln>
-                      <a:noFill/>
-                    </a:ln>
                   </pic:spPr>
                 </pic:pic>
               </a:graphicData>
@@ -33423,15 +33497,34 @@
     </w:p>
     <w:p>
       <w:r>
+        <w:t>Kuvassa 4.9 näkyy SMPS:n mittaama hiukkaskokojakauma virtaukselle 20 lpm.</w:t>
+      </w:r>
+    </w:p>
+    <w:p>
+      <w:r>
+        <w:t>Kuvasta nähdään kuinka pienet hiukkaset ovat hävinneet</w:t>
+      </w:r>
+      <w:r>
+        <w:t xml:space="preserve"> kammiosta ajan kuluessa. Nollamittaus 1 suoritettiin ensimmäisenä, jolloin kammiossa on eniten pieniä hiukkasia. Muissa mittauksissa hiukkaskokojakauma on siirtynyt kohti isompia hiukkasia, eli pieniä hiukkasia on hävinnyt ajan kuluessa kammion seinämille ja osa hävisi koagulaation vaikutuksesta. Jotta tuloksista voitaisiin arvioida linjahäviöitä, kahden nollamittauksen perusteella laskettiin, kuinka paljon hiukkaset olivat kasvaneet mittauksen aikana. Näin saatiin arvioitua hiukkaskokojakauma, mikä kammiossa vallitsi automittauksen aikana. </w:t>
+      </w:r>
+    </w:p>
+    <w:p>
+      <w:r>
+        <w:t xml:space="preserve">Kuviin 4.10 – 4.17 on koottu SMPS:n mittaamat kokojakaumat virtauksilla 10 – 40 lpm. </w:t>
+      </w:r>
+    </w:p>
+    <w:p>
+      <w:r>
         <w:rPr>
           <w:noProof/>
           <w:lang w:eastAsia="fi-FI"/>
         </w:rPr>
+        <w:lastRenderedPageBreak/>
         <w:drawing>
           <wp:inline distT="0" distB="0" distL="0" distR="0">
             <wp:extent cx="5324475" cy="3990975"/>
             <wp:effectExtent l="0" t="0" r="0" b="9525"/>
-            <wp:docPr id="18" name="Picture 18"/>
+            <wp:docPr id="17" name="Picture 17"/>
             <wp:cNvGraphicFramePr>
               <a:graphicFrameLocks xmlns:a="http://schemas.openxmlformats.org/drawingml/2006/main" noChangeAspect="1"/>
             </wp:cNvGraphicFramePr>
@@ -33439,7 +33532,7 @@
               <a:graphicData uri="http://schemas.openxmlformats.org/drawingml/2006/picture">
                 <pic:pic xmlns:pic="http://schemas.openxmlformats.org/drawingml/2006/picture">
                   <pic:nvPicPr>
-                    <pic:cNvPr id="0" name="Picture 10"/>
+                    <pic:cNvPr id="0" name="Picture 9"/>
                     <pic:cNvPicPr>
                       <a:picLocks noChangeAspect="1" noChangeArrowheads="1"/>
                     </pic:cNvPicPr>
@@ -33487,7 +33580,7 @@
           <wp:inline distT="0" distB="0" distL="0" distR="0">
             <wp:extent cx="5324475" cy="3990975"/>
             <wp:effectExtent l="0" t="0" r="0" b="9525"/>
-            <wp:docPr id="19" name="Picture 19"/>
+            <wp:docPr id="18" name="Picture 18"/>
             <wp:cNvGraphicFramePr>
               <a:graphicFrameLocks xmlns:a="http://schemas.openxmlformats.org/drawingml/2006/main" noChangeAspect="1"/>
             </wp:cNvGraphicFramePr>
@@ -33495,7 +33588,7 @@
               <a:graphicData uri="http://schemas.openxmlformats.org/drawingml/2006/picture">
                 <pic:pic xmlns:pic="http://schemas.openxmlformats.org/drawingml/2006/picture">
                   <pic:nvPicPr>
-                    <pic:cNvPr id="0" name="Picture 11"/>
+                    <pic:cNvPr id="0" name="Picture 10"/>
                     <pic:cNvPicPr>
                       <a:picLocks noChangeAspect="1" noChangeArrowheads="1"/>
                     </pic:cNvPicPr>
@@ -33539,11 +33632,12 @@
           <w:noProof/>
           <w:lang w:eastAsia="fi-FI"/>
         </w:rPr>
+        <w:lastRenderedPageBreak/>
         <w:drawing>
           <wp:inline distT="0" distB="0" distL="0" distR="0">
             <wp:extent cx="5324475" cy="3990975"/>
             <wp:effectExtent l="0" t="0" r="0" b="9525"/>
-            <wp:docPr id="20" name="Picture 20"/>
+            <wp:docPr id="19" name="Picture 19"/>
             <wp:cNvGraphicFramePr>
               <a:graphicFrameLocks xmlns:a="http://schemas.openxmlformats.org/drawingml/2006/main" noChangeAspect="1"/>
             </wp:cNvGraphicFramePr>
@@ -33551,7 +33645,7 @@
               <a:graphicData uri="http://schemas.openxmlformats.org/drawingml/2006/picture">
                 <pic:pic xmlns:pic="http://schemas.openxmlformats.org/drawingml/2006/picture">
                   <pic:nvPicPr>
-                    <pic:cNvPr id="0" name="Picture 12"/>
+                    <pic:cNvPr id="0" name="Picture 11"/>
                     <pic:cNvPicPr>
                       <a:picLocks noChangeAspect="1" noChangeArrowheads="1"/>
                     </pic:cNvPicPr>
@@ -33599,7 +33693,7 @@
           <wp:inline distT="0" distB="0" distL="0" distR="0">
             <wp:extent cx="5324475" cy="3990975"/>
             <wp:effectExtent l="0" t="0" r="0" b="9525"/>
-            <wp:docPr id="21" name="Picture 21"/>
+            <wp:docPr id="20" name="Picture 20"/>
             <wp:cNvGraphicFramePr>
               <a:graphicFrameLocks xmlns:a="http://schemas.openxmlformats.org/drawingml/2006/main" noChangeAspect="1"/>
             </wp:cNvGraphicFramePr>
@@ -33607,7 +33701,7 @@
               <a:graphicData uri="http://schemas.openxmlformats.org/drawingml/2006/picture">
                 <pic:pic xmlns:pic="http://schemas.openxmlformats.org/drawingml/2006/picture">
                   <pic:nvPicPr>
-                    <pic:cNvPr id="0" name="Picture 13"/>
+                    <pic:cNvPr id="0" name="Picture 12"/>
                     <pic:cNvPicPr>
                       <a:picLocks noChangeAspect="1" noChangeArrowheads="1"/>
                     </pic:cNvPicPr>
@@ -33644,19 +33738,19 @@
           </wp:inline>
         </w:drawing>
       </w:r>
-      <w:r>
-        <w:t xml:space="preserve"> </w:t>
-      </w:r>
+    </w:p>
+    <w:p>
       <w:r>
         <w:rPr>
           <w:noProof/>
           <w:lang w:eastAsia="fi-FI"/>
         </w:rPr>
+        <w:lastRenderedPageBreak/>
         <w:drawing>
           <wp:inline distT="0" distB="0" distL="0" distR="0">
             <wp:extent cx="5324475" cy="3990975"/>
             <wp:effectExtent l="0" t="0" r="0" b="9525"/>
-            <wp:docPr id="24" name="Picture 24"/>
+            <wp:docPr id="21" name="Picture 21"/>
             <wp:cNvGraphicFramePr>
               <a:graphicFrameLocks xmlns:a="http://schemas.openxmlformats.org/drawingml/2006/main" noChangeAspect="1"/>
             </wp:cNvGraphicFramePr>
@@ -33664,7 +33758,7 @@
               <a:graphicData uri="http://schemas.openxmlformats.org/drawingml/2006/picture">
                 <pic:pic xmlns:pic="http://schemas.openxmlformats.org/drawingml/2006/picture">
                   <pic:nvPicPr>
-                    <pic:cNvPr id="0" name="Picture 16"/>
+                    <pic:cNvPr id="0" name="Picture 13"/>
                     <pic:cNvPicPr>
                       <a:picLocks noChangeAspect="1" noChangeArrowheads="1"/>
                     </pic:cNvPicPr>
@@ -33704,6 +33798,7 @@
       <w:r>
         <w:t xml:space="preserve"> </w:t>
       </w:r>
+      <w:bookmarkStart w:id="27" w:name="_GoBack"/>
       <w:r>
         <w:rPr>
           <w:noProof/>
@@ -33713,7 +33808,7 @@
           <wp:inline distT="0" distB="0" distL="0" distR="0">
             <wp:extent cx="5324475" cy="3990975"/>
             <wp:effectExtent l="0" t="0" r="0" b="9525"/>
-            <wp:docPr id="23" name="Picture 23"/>
+            <wp:docPr id="24" name="Picture 24"/>
             <wp:cNvGraphicFramePr>
               <a:graphicFrameLocks xmlns:a="http://schemas.openxmlformats.org/drawingml/2006/main" noChangeAspect="1"/>
             </wp:cNvGraphicFramePr>
@@ -33721,7 +33816,7 @@
               <a:graphicData uri="http://schemas.openxmlformats.org/drawingml/2006/picture">
                 <pic:pic xmlns:pic="http://schemas.openxmlformats.org/drawingml/2006/picture">
                   <pic:nvPicPr>
-                    <pic:cNvPr id="0" name="Picture 15"/>
+                    <pic:cNvPr id="0" name="Picture 16"/>
                     <pic:cNvPicPr>
                       <a:picLocks noChangeAspect="1" noChangeArrowheads="1"/>
                     </pic:cNvPicPr>
@@ -33758,55 +33853,21 @@
           </wp:inline>
         </w:drawing>
       </w:r>
-    </w:p>
-    <w:p>
-      <w:r>
-        <w:t>SMPS mittasi hiukkasia kokoalueella 10 – 110 nm ja kuten kuvasta KUVA nähdään, teoreettisesti häviöt ovat tällä kokoalueella pieniä eli välillä 0 – 10 %. Virtauksilla 10 – 25 lpm (KUVAT) saadut hiukkaskokojakaumat ovat linjassa teoreettisten häviöiden kanssa. Nollamittauksista määritetty hiukkaskokojakauma osuu erittäin hyvin automittauksessa määritettyyn hiukkaskokojakaumaan. Häviöitä ei ole tai ne ovat erittäin vähäisiä tällä kokoalueella.</w:t>
-      </w:r>
-    </w:p>
-    <w:p>
-      <w:r>
-        <w:t>Virtauksilla 30 – 40 lpm (KUVAT) saadut hiukkaskokojakaumat ovat hiukan epäselvempiä. Näissä näkyy selvästi toinen moodi kokoalueella 80 – 110 nm. Tämä toinen moodi johtuu todennäköisimmin siitä, että kammiossa on ollut valmiiksi hiukkasia UV-valojen syttyessä. Toinen moodi on saattanut syödä uusia pieniä hiukkasia tavallista nopeammin.</w:t>
-      </w:r>
-    </w:p>
-    <w:p>
-      <w:r>
-        <w:t xml:space="preserve">Virtauksilla 30 lpm ja 40 lpm (KUVAT) pieniä hiukkasia on ollut enemmän nollamittauksen aikana. Todennäköisimmin tämä johtuu siitä, että kammiossa on vielä syntynyt hetken aikaa uusia hiukkasia mittauksen aikana. Kuitenkin näissäkin tapauksissa hiukkaskokojakaumat ovat suhteellisen lähellä toisiaan, joten voidaan olettaa häviöiden olevan pieniä (0-10 %) kokoaluella 10-110 nm kuten teoria ennustaa. </w:t>
-      </w:r>
-    </w:p>
-    <w:p>
-      <w:r>
-        <w:t xml:space="preserve">Alle 10 nm kokoisille hiukkasille tapahtuvia häviöitä voidaan arvioida PSM:n datan avulla. PSM:n saturaattorivirtausta pidettiin mittausten aikana vakiona. Tämän saturaattorivirtauksen leikkausraja vastasi 1.2 nm kokoisia hiukkasia, joten PSM:n datasta saadaan siis selville niiden kaikkien hiukkasten lukumäärä, jotka ovat suurempia kuin 1.2 nm. SMPS:n datan perusteella voidaan olettaa että 10 – 110 nm kokoisille hiukkasille häviöitä ei tapahdu, joten kaikki häviöt ovat difuusiohäviöitä, joita tapahtuu alle 10 nanometrin kokoisille hiukkasille. </w:t>
-      </w:r>
-    </w:p>
-    <w:p>
-      <w:r>
-        <w:t>Kuvissa (KUVAT) ovat esitettynä PSM:n datat. Kahden nollamittauksen perusteella laskettiin sovite</w:t>
-      </w:r>
-      <w:r>
-        <w:t xml:space="preserve"> hiukkasten lukumäärästä mittauksen aikana. Vertaamalla sovitetta ja automittauksessa mitattua hiukkaspitoisuutta voidaan arvioida hiukkashäviöitä. Sovite on piirrettynä punaisella kuvaajiin. </w:t>
-      </w:r>
-      <w:r>
-        <w:t>Vain kolmen tapauksen (virtaukset 10, 35 ja 40 lpm) mittausdata on esitetty. Muissa tapauksissa mittaustuloksista ei voida määrittää minkäänlaista arvioita häviöille. Mitattu hiukkaspitoisuus automittauksessa on näissä tapauksissa hyvin lähellä sovitetta. Todennäköisesti näissä mittauksissa kammiossa ei ole ollut ollenkaan hyvin pieniä hiukkasia (&lt;</w:t>
-      </w:r>
-      <w:r>
-        <w:t xml:space="preserve"> 10 nm) mittauksen alkaessa.</w:t>
-      </w:r>
+      <w:bookmarkEnd w:id="27"/>
       <w:r>
         <w:t xml:space="preserve"> </w:t>
       </w:r>
-    </w:p>
-    <w:p>
       <w:r>
         <w:rPr>
           <w:noProof/>
           <w:lang w:eastAsia="fi-FI"/>
         </w:rPr>
+        <w:lastRenderedPageBreak/>
         <w:drawing>
           <wp:inline distT="0" distB="0" distL="0" distR="0">
             <wp:extent cx="5324475" cy="3990975"/>
-            <wp:effectExtent l="0" t="0" r="0" b="0"/>
-            <wp:docPr id="26" name="Picture 26"/>
+            <wp:effectExtent l="0" t="0" r="0" b="9525"/>
+            <wp:docPr id="23" name="Picture 23"/>
             <wp:cNvGraphicFramePr>
               <a:graphicFrameLocks xmlns:a="http://schemas.openxmlformats.org/drawingml/2006/main" noChangeAspect="1"/>
             </wp:cNvGraphicFramePr>
@@ -33814,7 +33875,7 @@
               <a:graphicData uri="http://schemas.openxmlformats.org/drawingml/2006/picture">
                 <pic:pic xmlns:pic="http://schemas.openxmlformats.org/drawingml/2006/picture">
                   <pic:nvPicPr>
-                    <pic:cNvPr id="0" name="Picture 11"/>
+                    <pic:cNvPr id="0" name="Picture 15"/>
                     <pic:cNvPicPr>
                       <a:picLocks noChangeAspect="1" noChangeArrowheads="1"/>
                     </pic:cNvPicPr>
@@ -33854,7 +33915,43 @@
     </w:p>
     <w:p>
       <w:r>
-        <w:t>10</w:t>
+        <w:t>SMPS mittasi hiukkasia kokoalueella 10 – 110 nm ja kuten kuvasta KUVA nähdään, teoreettisesti häviöt ovat tällä kokoalueella pieniä eli välillä 0 – 10 %. Virtauksilla 10 – 25 lpm (KUVAT) saadut hiukkaskokojakaumat ovat linjassa teoreettisten häviöiden kanssa. Nollamittauksista määritetty hiukkaskokojakauma osuu erittäin hyvin automittauksessa määritettyyn hiukkaskokojakaumaan. Häviöitä ei ole tai ne ovat erittäin vähäisiä tällä kokoalueella.</w:t>
+      </w:r>
+    </w:p>
+    <w:p>
+      <w:r>
+        <w:t>Virtauksilla 30 – 40 lpm (KUVAT) saadut hiukkaskokojakaumat ovat hiukan epäselvempiä. Näissä näkyy selvästi toinen moodi kokoalueella 80 – 110 nm. Tämä toinen moodi johtuu todennäköisimmin siitä, että kammiossa on ollut valmiiksi hiukkasia UV-valojen syttyessä. Toinen moodi on saattanut syödä uusia pieniä hiukkasia tavallista nopeammin.</w:t>
+      </w:r>
+    </w:p>
+    <w:p>
+      <w:r>
+        <w:t xml:space="preserve">Virtauksilla 30 lpm ja 40 lpm (KUVAT) pieniä hiukkasia on ollut enemmän nollamittauksen aikana. Todennäköisimmin tämä johtuu siitä, että kammiossa on vielä syntynyt hetken aikaa uusia hiukkasia mittauksen aikana. Kuitenkin näissäkin tapauksissa hiukkaskokojakaumat ovat suhteellisen lähellä toisiaan, joten voidaan olettaa häviöiden olevan pieniä (0-10 %) kokoaluella 10-110 nm kuten teoria ennustaa. </w:t>
+      </w:r>
+    </w:p>
+    <w:p>
+      <w:r>
+        <w:t xml:space="preserve">Alle 10 nm kokoisille hiukkasille tapahtuvia häviöitä voidaan arvioida PSM:n datan avulla. PSM:n saturaattorivirtausta pidettiin mittausten aikana vakiona. Tämän saturaattorivirtauksen leikkausraja vastasi 1.2 nm kokoisia hiukkasia, joten PSM:n datasta saadaan siis selville niiden kaikkien hiukkasten lukumäärä, jotka ovat suurempia kuin 1.2 nm. SMPS:n datan perusteella voidaan olettaa että 10 – 110 nm kokoisille hiukkasille häviöitä ei tapahdu, joten kaikki häviöt ovat difuusiohäviöitä, joita tapahtuu alle 10 nanometrin kokoisille hiukkasille. </w:t>
+      </w:r>
+    </w:p>
+    <w:p>
+      <w:r>
+        <w:t>Kuvissa (KUVAT) ovat esitettynä PSM:n datat. Kahden nollamittauksen perusteella laskettiin sovite</w:t>
+      </w:r>
+      <w:r>
+        <w:t xml:space="preserve"> hiukkasten lukumäärästä mittauksen aikana. Vertaamalla sovitetta ja automittauksessa mitattua hiukkaspitoisuutta voidaan arvioida hiukkashäviöitä. Sovite on piirrettynä punaisella </w:t>
+      </w:r>
+      <w:r>
+        <w:lastRenderedPageBreak/>
+        <w:t xml:space="preserve">kuvaajiin. </w:t>
+      </w:r>
+      <w:r>
+        <w:t>Vain kolmen tapauksen (virtaukset 10, 35 ja 40 lpm) mittausdata on esitetty. Muissa tapauksissa mittaustuloksista ei voida määrittää minkäänlaista arvioita häviöille. Mitattu hiukkaspitoisuus automittauksessa on näissä tapauksissa hyvin lähellä sovitetta. Todennäköisesti näissä mittauksissa kammiossa ei ole ollut ollenkaan hyvin pieniä hiukkasia (&lt;</w:t>
+      </w:r>
+      <w:r>
+        <w:t xml:space="preserve"> 10 nm) mittauksen alkaessa.</w:t>
+      </w:r>
+      <w:r>
+        <w:t xml:space="preserve"> </w:t>
       </w:r>
     </w:p>
     <w:p>
@@ -33867,7 +33964,7 @@
           <wp:inline distT="0" distB="0" distL="0" distR="0">
             <wp:extent cx="5324475" cy="3990975"/>
             <wp:effectExtent l="0" t="0" r="0" b="0"/>
-            <wp:docPr id="27" name="Picture 27"/>
+            <wp:docPr id="26" name="Picture 26"/>
             <wp:cNvGraphicFramePr>
               <a:graphicFrameLocks xmlns:a="http://schemas.openxmlformats.org/drawingml/2006/main" noChangeAspect="1"/>
             </wp:cNvGraphicFramePr>
@@ -33875,7 +33972,7 @@
               <a:graphicData uri="http://schemas.openxmlformats.org/drawingml/2006/picture">
                 <pic:pic xmlns:pic="http://schemas.openxmlformats.org/drawingml/2006/picture">
                   <pic:nvPicPr>
-                    <pic:cNvPr id="0" name="Picture 12"/>
+                    <pic:cNvPr id="0" name="Picture 11"/>
                     <pic:cNvPicPr>
                       <a:picLocks noChangeAspect="1" noChangeArrowheads="1"/>
                     </pic:cNvPicPr>
@@ -33915,20 +34012,22 @@
     </w:p>
     <w:p>
       <w:r>
-        <w:t>35</w:t>
+        <w:t>10</w:t>
       </w:r>
     </w:p>
+    <w:p/>
     <w:p>
       <w:r>
         <w:rPr>
           <w:noProof/>
           <w:lang w:eastAsia="fi-FI"/>
         </w:rPr>
+        <w:lastRenderedPageBreak/>
         <w:drawing>
           <wp:inline distT="0" distB="0" distL="0" distR="0">
             <wp:extent cx="5324475" cy="3990975"/>
             <wp:effectExtent l="0" t="0" r="0" b="0"/>
-            <wp:docPr id="28" name="Picture 28"/>
+            <wp:docPr id="27" name="Picture 27"/>
             <wp:cNvGraphicFramePr>
               <a:graphicFrameLocks xmlns:a="http://schemas.openxmlformats.org/drawingml/2006/main" noChangeAspect="1"/>
             </wp:cNvGraphicFramePr>
@@ -33936,7 +34035,7 @@
               <a:graphicData uri="http://schemas.openxmlformats.org/drawingml/2006/picture">
                 <pic:pic xmlns:pic="http://schemas.openxmlformats.org/drawingml/2006/picture">
                   <pic:nvPicPr>
-                    <pic:cNvPr id="0" name="Picture 13"/>
+                    <pic:cNvPr id="0" name="Picture 12"/>
                     <pic:cNvPicPr>
                       <a:picLocks noChangeAspect="1" noChangeArrowheads="1"/>
                     </pic:cNvPicPr>
@@ -33974,15 +34073,77 @@
         </w:drawing>
       </w:r>
     </w:p>
-    <w:p/>
     <w:p>
       <w:r>
-        <w:t>Kuvaajiin on merkittynä lasketut häviöt. Häviöt on laskettu kaavalla ()</w:t>
+        <w:t>35</w:t>
+      </w:r>
+    </w:p>
+    <w:p>
+      <w:r>
+        <w:rPr>
+          <w:noProof/>
+          <w:lang w:eastAsia="fi-FI"/>
+        </w:rPr>
+        <w:drawing>
+          <wp:inline distT="0" distB="0" distL="0" distR="0">
+            <wp:extent cx="5324475" cy="3990975"/>
+            <wp:effectExtent l="0" t="0" r="0" b="0"/>
+            <wp:docPr id="28" name="Picture 28"/>
+            <wp:cNvGraphicFramePr>
+              <a:graphicFrameLocks xmlns:a="http://schemas.openxmlformats.org/drawingml/2006/main" noChangeAspect="1"/>
+            </wp:cNvGraphicFramePr>
+            <a:graphic xmlns:a="http://schemas.openxmlformats.org/drawingml/2006/main">
+              <a:graphicData uri="http://schemas.openxmlformats.org/drawingml/2006/picture">
+                <pic:pic xmlns:pic="http://schemas.openxmlformats.org/drawingml/2006/picture">
+                  <pic:nvPicPr>
+                    <pic:cNvPr id="0" name="Picture 13"/>
+                    <pic:cNvPicPr>
+                      <a:picLocks noChangeAspect="1" noChangeArrowheads="1"/>
+                    </pic:cNvPicPr>
+                  </pic:nvPicPr>
+                  <pic:blipFill>
+                    <a:blip r:embed="rId47">
+                      <a:extLst>
+                        <a:ext uri="{28A0092B-C50C-407E-A947-70E740481C1C}">
+                          <a14:useLocalDpi xmlns:a14="http://schemas.microsoft.com/office/drawing/2010/main" val="0"/>
+                        </a:ext>
+                      </a:extLst>
+                    </a:blip>
+                    <a:srcRect/>
+                    <a:stretch>
+                      <a:fillRect/>
+                    </a:stretch>
+                  </pic:blipFill>
+                  <pic:spPr bwMode="auto">
+                    <a:xfrm>
+                      <a:off x="0" y="0"/>
+                      <a:ext cx="5324475" cy="3990975"/>
+                    </a:xfrm>
+                    <a:prstGeom prst="rect">
+                      <a:avLst/>
+                    </a:prstGeom>
+                    <a:noFill/>
+                    <a:ln>
+                      <a:noFill/>
+                    </a:ln>
+                  </pic:spPr>
+                </pic:pic>
+              </a:graphicData>
+            </a:graphic>
+          </wp:inline>
+        </w:drawing>
       </w:r>
     </w:p>
     <w:p/>
     <w:p>
       <w:r>
+        <w:lastRenderedPageBreak/>
+        <w:t>Kuvaajiin on merkittynä lasketut häviöt. Häviöt on laskettu kaavalla ()</w:t>
+      </w:r>
+    </w:p>
+    <w:p/>
+    <w:p>
+      <w:r>
         <w:t>Laskettu häviö on keskiarvo PSM:n datasta ja virherajat ovat tämän keskihajonta. Mittausten perusteella häviöt ovat 12- 17 % alle 10 nanometrin hiukkasilla.</w:t>
       </w:r>
       <w:r>
@@ -33991,9 +34152,75 @@
       <w:r>
         <w:t>hiukkasilla häviöt voivat olla jopa 80 %. Todennäköisimmin tämä johtuu siitä että kaikista pienimpiä hiukkasia ei kammiossa syntynyt juurikaan. 7 nm kokoisille hiukkasille häviöt ovat noin 15 %, joten nämä ovat olleet pienimpiä hiukkasia mitä kammiossa on syntynyt. Häviöt ovat suhteellisen hyvin seuraanneet teoreettista mallia (TÄMÄ KAPPALE KOKONAAN UUSIKSI. JOHONKIN KUVA SIITÄ KUINKA PALJON HÄVIÖT MUUTTUVAT ERI VIRTAUKSILLA (10 – 40) SIIHEN SITTEN VOI VITTATA PALJON9</w:t>
       </w:r>
-      <w:bookmarkStart w:id="27" w:name="_GoBack"/>
-      <w:bookmarkEnd w:id="27"/>
     </w:p>
+    <w:p/>
+    <w:p>
+      <w:pPr>
+        <w:pStyle w:val="Heading2"/>
+        <w:spacing w:before="360" w:after="240"/>
+        <w:jc w:val="both"/>
+        <w:rPr>
+          <w:rFonts w:ascii="Arial" w:hAnsi="Arial" w:cs="Arial"/>
+          <w:sz w:val="28"/>
+          <w:szCs w:val="28"/>
+        </w:rPr>
+      </w:pPr>
+      <w:r>
+        <w:rPr>
+          <w:rFonts w:ascii="Arial" w:hAnsi="Arial" w:cs="Arial"/>
+          <w:sz w:val="28"/>
+          <w:szCs w:val="28"/>
+        </w:rPr>
+        <w:t>4.3 Mittausjärjestelyjen toimivuus</w:t>
+      </w:r>
+    </w:p>
+    <w:p>
+      <w:r>
+        <w:t>Tässä kappaleessa tarkastellaan kahden työssä toteutetun mittausjärjestelyn toimivuutta ja kuinka niitä oltaisiin voitu parantaa.</w:t>
+      </w:r>
+    </w:p>
+    <w:p>
+      <w:r>
+        <w:t>Isojen hiukkasten häviöiden mittaaminen sujui hyvin</w:t>
+      </w:r>
+      <w:r>
+        <w:t xml:space="preserve"> kahdesta työssä toteutetussa mittauksessa paremmin</w:t>
+      </w:r>
+      <w:r>
+        <w:t xml:space="preserve">. </w:t>
+      </w:r>
+      <w:r>
+        <w:t xml:space="preserve">Generaattori oli hyvä tapa tuottaa isoja hiukkasia, vaikka generaattorin tuottama hiukkaspitoisuus ei ollutkaan täysin tasaista. Tämä ongelma kuitenkin onnistuttiin kiertämään ELPI+:n avulla jolla pystyttiin normalisoimaan hiukkaspitoisuus. </w:t>
+      </w:r>
+    </w:p>
+    <w:p>
+      <w:r>
+        <w:t>Pienten hiukkasten häviöiden mittaaminen ei taas onnistunut erityisen hyvin. Kammio oli huono tapa tuottaa pieniä hiukkasia, sillä hiukkaspitoisuus ei pysynyt kammiossa pitkään tasaisena. Pi</w:t>
+      </w:r>
+      <w:r>
+        <w:t>enet hiukkaset (&lt; 10 nm) hävisivät</w:t>
+      </w:r>
+      <w:r>
+        <w:t xml:space="preserve"> hyvin nopeasti pois kammiosta, eikä näiden hiukkasten häviöitä saatu mitattua erityisen luotettavasti.</w:t>
+      </w:r>
+      <w:r>
+        <w:t xml:space="preserve"> Pienet hiukkaset olisi kannattanut tuottaa jollain muulla tavalla, jolloin hiukkasia olisi syntynyt luotettavammin ja tasaisemmin.</w:t>
+      </w:r>
+    </w:p>
+    <w:p>
+      <w:r>
+        <w:t xml:space="preserve">Lisäksi molemmissa mittauksissa olisi voinut hyödyntää DMA:ta enemmän. Hiukkasten tuottamisen jälkeen mittauslinjastossa olisi voinut olla DMA, jolloin mittauslaitteille olisi aina päätynyt vain yhdenkokoisia hiukkasia. Mittauksia olisi tehty usealla eri DMA:n jännittellä, jolloin aina eri hiukkaskoko olisi päätynyt </w:t>
+      </w:r>
+      <w:r>
+        <w:t>mittalaitteille.</w:t>
+      </w:r>
+      <w:r>
+        <w:t xml:space="preserve">  Näin hiukkaspitoisuus tietylle hiukkaskoolle olisi saatu laskettua vertaamalla vain kahden mittauksen </w:t>
+      </w:r>
+    </w:p>
+    <w:p/>
+    <w:p/>
+    <w:p/>
     <w:p>
       <w:pPr>
         <w:rPr>
@@ -34022,8 +34249,14 @@
         <w:p>
           <w:pPr>
             <w:pStyle w:val="Heading1"/>
+            <w:rPr>
+              <w:lang w:val="en-US"/>
+            </w:rPr>
           </w:pPr>
           <w:r>
+            <w:rPr>
+              <w:lang w:val="en-US"/>
+            </w:rPr>
             <w:t>Lähdeluettelo</w:t>
           </w:r>
           <w:bookmarkEnd w:id="28"/>
@@ -34048,6 +34281,9 @@
                 <w:fldChar w:fldCharType="begin"/>
               </w:r>
               <w:r>
+                <w:rPr>
+                  <w:lang w:val="en-US"/>
+                </w:rPr>
                 <w:instrText>BIBLIOGRAPHY</w:instrText>
               </w:r>
               <w:r>
@@ -34056,14 +34292,9 @@
               <w:r>
                 <w:rPr>
                   <w:noProof/>
+                  <w:lang w:val="en-US"/>
                 </w:rPr>
-                <w:t xml:space="preserve">Agarwal, J. &amp; Liu, B. Y. H., 1980. </w:t>
-              </w:r>
-              <w:r>
-                <w:rPr>
-                  <w:noProof/>
-                </w:rPr>
-                <w:t>A criterion for accurate aerosol sam</w:t>
+                <w:t>Agarwal, J. &amp; Liu, B. Y. H., 1980. A criterion for accurate aerosol sam</w:t>
               </w:r>
               <w:r>
                 <w:rPr>
@@ -34141,6 +34372,7 @@
                   <w:noProof/>
                   <w:lang w:val="en-US"/>
                 </w:rPr>
+                <w:lastRenderedPageBreak/>
                 <w:t xml:space="preserve">Belyaev, S. P. &amp; Levin, L. M., 1972. Investigation of Aerosol Aspiration by Photographing Particle Tracks Under Flash Illumination. </w:t>
               </w:r>
               <w:r>
@@ -34730,6 +34962,7 @@
                   <w:noProof/>
                   <w:lang w:val="en-US"/>
                 </w:rPr>
+                <w:lastRenderedPageBreak/>
                 <w:t xml:space="preserve">Hinds, W., 1998. </w:t>
               </w:r>
               <w:r>
@@ -35291,6 +35524,7 @@
                   <w:b/>
                   <w:bCs/>
                 </w:rPr>
+                <w:lastRenderedPageBreak/>
                 <w:fldChar w:fldCharType="end"/>
               </w:r>
             </w:p>
@@ -37675,7 +37909,7 @@
 </file>
 
 <file path=customXml/itemProps1.xml><?xml version="1.0" encoding="utf-8"?>
-<ds:datastoreItem xmlns:ds="http://schemas.openxmlformats.org/officeDocument/2006/customXml" ds:itemID="{3B3E17E1-1699-4E02-9231-7FD75FC5C53F}">
+<ds:datastoreItem xmlns:ds="http://schemas.openxmlformats.org/officeDocument/2006/customXml" ds:itemID="{3C4EDAC7-02E2-47E9-BB5B-89D1BC14645E}">
   <ds:schemaRefs>
     <ds:schemaRef ds:uri="http://schemas.openxmlformats.org/officeDocument/2006/bibliography"/>
   </ds:schemaRefs>

</xml_diff>

<commit_message>
Tehty virhelaskenta koodia eteenpäin, hiukan kirjoitettua kandia
</commit_message>
<xml_diff>
--- a/kandi_palautus1.docx
+++ b/kandi_palautus1.docx
@@ -2,6 +2,8 @@
 <file path=word/document.xml><?xml version="1.0" encoding="utf-8"?>
 <w:document xmlns:wpc="http://schemas.microsoft.com/office/word/2010/wordprocessingCanvas" xmlns:cx="http://schemas.microsoft.com/office/drawing/2014/chartex" xmlns:cx1="http://schemas.microsoft.com/office/drawing/2015/9/8/chartex" xmlns:mc="http://schemas.openxmlformats.org/markup-compatibility/2006" xmlns:o="urn:schemas-microsoft-com:office:office" xmlns:r="http://schemas.openxmlformats.org/officeDocument/2006/relationships" xmlns:m="http://schemas.openxmlformats.org/officeDocument/2006/math" xmlns:v="urn:schemas-microsoft-com:vml" xmlns:wp14="http://schemas.microsoft.com/office/word/2010/wordprocessingDrawing" xmlns:wp="http://schemas.openxmlformats.org/drawingml/2006/wordprocessingDrawing" xmlns:w10="urn:schemas-microsoft-com:office:word" xmlns:w="http://schemas.openxmlformats.org/wordprocessingml/2006/main" xmlns:w14="http://schemas.microsoft.com/office/word/2010/wordml" xmlns:w15="http://schemas.microsoft.com/office/word/2012/wordml" xmlns:w16se="http://schemas.microsoft.com/office/word/2015/wordml/symex" xmlns:wpg="http://schemas.microsoft.com/office/word/2010/wordprocessingGroup" xmlns:wpi="http://schemas.microsoft.com/office/word/2010/wordprocessingInk" xmlns:wne="http://schemas.microsoft.com/office/word/2006/wordml" xmlns:wps="http://schemas.microsoft.com/office/word/2010/wordprocessingShape" mc:Ignorable="w14 w15 w16se wp14">
   <w:body>
+    <w:bookmarkStart w:id="0" w:name="_GoBack" w:displacedByCustomXml="next"/>
+    <w:bookmarkEnd w:id="0" w:displacedByCustomXml="next"/>
     <w:sdt>
       <w:sdtPr>
         <w:rPr>
@@ -2115,7 +2117,7 @@
           <w:szCs w:val="36"/>
         </w:rPr>
       </w:pPr>
-      <w:bookmarkStart w:id="0" w:name="_Toc458523739"/>
+      <w:bookmarkStart w:id="1" w:name="_Toc458523739"/>
       <w:r>
         <w:rPr>
           <w:rFonts w:ascii="Arial" w:hAnsi="Arial" w:cs="Arial"/>
@@ -2125,7 +2127,7 @@
         <w:lastRenderedPageBreak/>
         <w:t>1. Johdanto</w:t>
       </w:r>
-      <w:bookmarkEnd w:id="0"/>
+      <w:bookmarkEnd w:id="1"/>
     </w:p>
     <w:p>
       <w:pPr>
@@ -2169,6 +2171,7 @@
           <w:id w:val="-556864290"/>
           <w:citation/>
         </w:sdtPr>
+        <w:sdtEndPr/>
         <w:sdtContent>
           <w:r>
             <w:rPr>
@@ -2279,6 +2282,7 @@
           <w:id w:val="1224414951"/>
           <w:citation/>
         </w:sdtPr>
+        <w:sdtEndPr/>
         <w:sdtContent>
           <w:r>
             <w:rPr>
@@ -2349,6 +2353,7 @@
           <w:id w:val="1201828373"/>
           <w:citation/>
         </w:sdtPr>
+        <w:sdtEndPr/>
         <w:sdtContent>
           <w:r>
             <w:rPr>
@@ -2452,6 +2457,7 @@
           <w:id w:val="1016963308"/>
           <w:citation/>
         </w:sdtPr>
+        <w:sdtEndPr/>
         <w:sdtContent>
           <w:r>
             <w:rPr>
@@ -2619,6 +2625,7 @@
           <w:id w:val="1708530956"/>
           <w:citation/>
         </w:sdtPr>
+        <w:sdtEndPr/>
         <w:sdtContent>
           <w:r>
             <w:rPr>
@@ -2898,6 +2905,7 @@
           <w:id w:val="-1240783888"/>
           <w:citation/>
         </w:sdtPr>
+        <w:sdtEndPr/>
         <w:sdtContent>
           <w:r>
             <w:rPr>
@@ -3019,7 +3027,7 @@
           <w:szCs w:val="36"/>
         </w:rPr>
       </w:pPr>
-      <w:bookmarkStart w:id="1" w:name="_Toc458523740"/>
+      <w:bookmarkStart w:id="2" w:name="_Toc458523740"/>
       <w:r>
         <w:rPr>
           <w:rFonts w:ascii="Arial" w:hAnsi="Arial" w:cs="Arial"/>
@@ -3029,7 +3037,7 @@
         <w:lastRenderedPageBreak/>
         <w:t>2. Häviömekanismit</w:t>
       </w:r>
-      <w:bookmarkEnd w:id="1"/>
+      <w:bookmarkEnd w:id="2"/>
     </w:p>
     <w:p>
       <w:pPr>
@@ -3342,6 +3350,7 @@
           <w:id w:val="-1877841332"/>
           <w:citation/>
         </w:sdtPr>
+        <w:sdtEndPr/>
         <w:sdtContent>
           <w:r>
             <w:rPr>
@@ -3641,7 +3650,7 @@
           <w:szCs w:val="28"/>
         </w:rPr>
       </w:pPr>
-      <w:bookmarkStart w:id="2" w:name="_Toc458523741"/>
+      <w:bookmarkStart w:id="3" w:name="_Toc458523741"/>
       <w:r>
         <w:rPr>
           <w:rFonts w:ascii="Arial" w:hAnsi="Arial" w:cs="Arial"/>
@@ -3650,7 +3659,7 @@
         </w:rPr>
         <w:t>2.1 Kokonaistehokkuus</w:t>
       </w:r>
-      <w:bookmarkEnd w:id="2"/>
+      <w:bookmarkEnd w:id="3"/>
     </w:p>
     <w:p>
       <w:pPr>
@@ -4616,6 +4625,7 @@
           <w:id w:val="1266812602"/>
           <w:citation/>
         </w:sdtPr>
+        <w:sdtEndPr/>
         <w:sdtContent>
           <w:r>
             <w:rPr>
@@ -4829,6 +4839,7 @@
           <w:id w:val="-1039967436"/>
           <w:citation/>
         </w:sdtPr>
+        <w:sdtEndPr/>
         <w:sdtContent>
           <w:r>
             <w:rPr>
@@ -5258,7 +5269,7 @@
           <w:szCs w:val="28"/>
         </w:rPr>
       </w:pPr>
-      <w:bookmarkStart w:id="3" w:name="_Toc458523742"/>
+      <w:bookmarkStart w:id="4" w:name="_Toc458523742"/>
       <w:r>
         <w:rPr>
           <w:rFonts w:ascii="Arial" w:hAnsi="Arial" w:cs="Arial"/>
@@ -5267,7 +5278,7 @@
         </w:rPr>
         <w:t>2.2 Sisäänmenotehokkuus</w:t>
       </w:r>
-      <w:bookmarkEnd w:id="3"/>
+      <w:bookmarkEnd w:id="4"/>
     </w:p>
     <w:p>
       <w:pPr>
@@ -5510,6 +5521,7 @@
           <w:id w:val="-1414696172"/>
           <w:citation/>
         </w:sdtPr>
+        <w:sdtEndPr/>
         <w:sdtContent>
           <w:r>
             <w:rPr>
@@ -5958,6 +5970,7 @@
           <w:id w:val="-1970114490"/>
           <w:citation/>
         </w:sdtPr>
+        <w:sdtEndPr/>
         <w:sdtContent>
           <w:r>
             <w:rPr>
@@ -6231,6 +6244,7 @@
           <w:id w:val="-983772654"/>
           <w:citation/>
         </w:sdtPr>
+        <w:sdtEndPr/>
         <w:sdtContent>
           <w:r>
             <w:rPr>
@@ -6502,6 +6516,7 @@
           <w:id w:val="-1863036827"/>
           <w:citation/>
         </w:sdtPr>
+        <w:sdtEndPr/>
         <w:sdtContent>
           <w:r>
             <w:rPr>
@@ -6791,7 +6806,7 @@
           <v:shape id="_x0000_i1025" type="#_x0000_t75" style="width:425.25pt;height:351.75pt" o:ole="">
             <v:imagedata r:id="rId8" o:title=""/>
           </v:shape>
-          <o:OLEObject Type="Embed" ProgID="Visio.Drawing.15" ShapeID="_x0000_i1025" DrawAspect="Content" ObjectID="_1534839271" r:id="rId9"/>
+          <o:OLEObject Type="Embed" ProgID="Visio.Drawing.15" ShapeID="_x0000_i1025" DrawAspect="Content" ObjectID="_1534931225" r:id="rId9"/>
         </w:object>
       </w:r>
     </w:p>
@@ -7197,6 +7212,7 @@
           <w:id w:val="799884091"/>
           <w:citation/>
         </w:sdtPr>
+        <w:sdtEndPr/>
         <w:sdtContent>
           <w:r>
             <w:rPr>
@@ -7399,6 +7415,7 @@
           <w:id w:val="30465002"/>
           <w:citation/>
         </w:sdtPr>
+        <w:sdtEndPr/>
         <w:sdtContent>
           <w:r>
             <w:rPr>
@@ -7463,7 +7480,7 @@
           <w:szCs w:val="28"/>
         </w:rPr>
       </w:pPr>
-      <w:bookmarkStart w:id="4" w:name="_Toc458523743"/>
+      <w:bookmarkStart w:id="5" w:name="_Toc458523743"/>
       <w:r>
         <w:rPr>
           <w:rFonts w:ascii="Arial" w:hAnsi="Arial" w:cs="Arial"/>
@@ -7473,7 +7490,7 @@
         <w:lastRenderedPageBreak/>
         <w:t>2.2.1 Aspiraatiotehokkuus</w:t>
       </w:r>
-      <w:bookmarkEnd w:id="4"/>
+      <w:bookmarkEnd w:id="5"/>
     </w:p>
     <w:p>
       <w:pPr>
@@ -10278,7 +10295,7 @@
           <w:szCs w:val="28"/>
         </w:rPr>
       </w:pPr>
-      <w:bookmarkStart w:id="5" w:name="_Toc458523744"/>
+      <w:bookmarkStart w:id="6" w:name="_Toc458523744"/>
       <w:r>
         <w:rPr>
           <w:rFonts w:ascii="Arial" w:eastAsiaTheme="minorEastAsia" w:hAnsi="Arial" w:cs="Arial"/>
@@ -10295,7 +10312,7 @@
         </w:rPr>
         <w:t>tehokkuus</w:t>
       </w:r>
-      <w:bookmarkEnd w:id="5"/>
+      <w:bookmarkEnd w:id="6"/>
     </w:p>
     <w:p>
       <w:pPr>
@@ -10499,6 +10516,7 @@
           <w:id w:val="1696272998"/>
           <w:citation/>
         </w:sdtPr>
+        <w:sdtEndPr/>
         <w:sdtContent>
           <w:r>
             <w:rPr>
@@ -11026,6 +11044,7 @@
           <w:id w:val="1637378788"/>
           <w:citation/>
         </w:sdtPr>
+        <w:sdtEndPr/>
         <w:sdtContent>
           <w:r>
             <w:rPr>
@@ -13029,6 +13048,7 @@
           <w:id w:val="1030610154"/>
           <w:citation/>
         </w:sdtPr>
+        <w:sdtEndPr/>
         <w:sdtContent>
           <w:r>
             <w:rPr>
@@ -15815,7 +15835,7 @@
           <w:szCs w:val="28"/>
         </w:rPr>
       </w:pPr>
-      <w:bookmarkStart w:id="6" w:name="_Toc458523745"/>
+      <w:bookmarkStart w:id="7" w:name="_Toc458523745"/>
       <w:r>
         <w:rPr>
           <w:rFonts w:ascii="Arial" w:eastAsiaTheme="minorEastAsia" w:hAnsi="Arial" w:cs="Arial"/>
@@ -15824,7 +15844,7 @@
         </w:rPr>
         <w:t>2.2.3 Näytteenotto pysähtyneestä ilmasta</w:t>
       </w:r>
-      <w:bookmarkEnd w:id="6"/>
+      <w:bookmarkEnd w:id="7"/>
     </w:p>
     <w:p>
       <w:pPr>
@@ -16593,6 +16613,7 @@
           <w:id w:val="121590053"/>
           <w:citation/>
         </w:sdtPr>
+        <w:sdtEndPr/>
         <w:sdtContent>
           <w:r>
             <w:rPr>
@@ -17624,7 +17645,7 @@
           <w:szCs w:val="28"/>
         </w:rPr>
       </w:pPr>
-      <w:bookmarkStart w:id="7" w:name="_Toc458523746"/>
+      <w:bookmarkStart w:id="8" w:name="_Toc458523746"/>
       <w:r>
         <w:rPr>
           <w:rFonts w:ascii="Arial" w:eastAsiaTheme="minorEastAsia" w:hAnsi="Arial" w:cs="Arial"/>
@@ -17633,7 +17654,7 @@
         </w:rPr>
         <w:t>2.3 Kuljetustehokkuus</w:t>
       </w:r>
-      <w:bookmarkEnd w:id="7"/>
+      <w:bookmarkEnd w:id="8"/>
     </w:p>
     <w:p>
       <w:pPr>
@@ -18115,6 +18136,7 @@
           <w:id w:val="2037922378"/>
           <w:citation/>
         </w:sdtPr>
+        <w:sdtEndPr/>
         <w:sdtContent>
           <w:r>
             <w:rPr>
@@ -18582,7 +18604,7 @@
           <w:szCs w:val="28"/>
         </w:rPr>
       </w:pPr>
-      <w:bookmarkStart w:id="8" w:name="_Toc458523747"/>
+      <w:bookmarkStart w:id="9" w:name="_Toc458523747"/>
       <w:r>
         <w:rPr>
           <w:rFonts w:ascii="Arial" w:eastAsiaTheme="minorEastAsia" w:hAnsi="Arial" w:cs="Arial"/>
@@ -18591,7 +18613,7 @@
         </w:rPr>
         <w:t>2.3.1 Diffuusio</w:t>
       </w:r>
-      <w:bookmarkEnd w:id="8"/>
+      <w:bookmarkEnd w:id="9"/>
     </w:p>
     <w:p>
       <w:pPr>
@@ -20791,6 +20813,7 @@
           <w:id w:val="440736025"/>
           <w:citation/>
         </w:sdtPr>
+        <w:sdtEndPr/>
         <w:sdtContent>
           <w:r>
             <w:rPr>
@@ -20915,7 +20938,7 @@
           <w:szCs w:val="28"/>
         </w:rPr>
       </w:pPr>
-      <w:bookmarkStart w:id="9" w:name="_Toc458523748"/>
+      <w:bookmarkStart w:id="10" w:name="_Toc458523748"/>
       <w:r>
         <w:rPr>
           <w:rFonts w:ascii="Times New Roman" w:eastAsiaTheme="minorEastAsia" w:hAnsi="Times New Roman" w:cs="Times New Roman"/>
@@ -20924,7 +20947,7 @@
         </w:rPr>
         <w:t>2.3.2 Gravitaatiodepositio</w:t>
       </w:r>
-      <w:bookmarkEnd w:id="9"/>
+      <w:bookmarkEnd w:id="10"/>
     </w:p>
     <w:p>
       <w:pPr>
@@ -22952,6 +22975,7 @@
           <w:id w:val="-1202781473"/>
           <w:citation/>
         </w:sdtPr>
+        <w:sdtEndPr/>
         <w:sdtContent>
           <w:r>
             <w:rPr>
@@ -23752,7 +23776,7 @@
           <w:szCs w:val="28"/>
         </w:rPr>
       </w:pPr>
-      <w:bookmarkStart w:id="10" w:name="_Toc458523749"/>
+      <w:bookmarkStart w:id="11" w:name="_Toc458523749"/>
       <w:r>
         <w:rPr>
           <w:rFonts w:ascii="Arial" w:eastAsiaTheme="minorEastAsia" w:hAnsi="Arial" w:cs="Arial"/>
@@ -23761,7 +23785,7 @@
         </w:rPr>
         <w:t>2.3.3 Termoforeesi</w:t>
       </w:r>
-      <w:bookmarkEnd w:id="10"/>
+      <w:bookmarkEnd w:id="11"/>
     </w:p>
     <w:p>
       <w:pPr>
@@ -23874,6 +23898,7 @@
           <w:id w:val="-1107196974"/>
           <w:citation/>
         </w:sdtPr>
+        <w:sdtEndPr/>
         <w:sdtContent>
           <w:r>
             <w:rPr>
@@ -24173,6 +24198,7 @@
           <w:id w:val="-1563791001"/>
           <w:citation/>
         </w:sdtPr>
+        <w:sdtEndPr/>
         <w:sdtContent>
           <w:r>
             <w:rPr>
@@ -24929,6 +24955,7 @@
           <w:id w:val="2026205808"/>
           <w:citation/>
         </w:sdtPr>
+        <w:sdtEndPr/>
         <w:sdtContent>
           <w:r>
             <w:rPr>
@@ -25304,7 +25331,7 @@
           <w:szCs w:val="28"/>
         </w:rPr>
       </w:pPr>
-      <w:bookmarkStart w:id="11" w:name="_Toc458523750"/>
+      <w:bookmarkStart w:id="12" w:name="_Toc458523750"/>
       <w:r>
         <w:rPr>
           <w:rFonts w:ascii="Times New Roman" w:eastAsiaTheme="minorEastAsia" w:hAnsi="Times New Roman" w:cs="Times New Roman"/>
@@ -25337,7 +25364,7 @@
         </w:rPr>
         <w:t xml:space="preserve"> asettuminen</w:t>
       </w:r>
-      <w:bookmarkEnd w:id="11"/>
+      <w:bookmarkEnd w:id="12"/>
     </w:p>
     <w:p>
       <w:pPr>
@@ -25384,6 +25411,7 @@
           <w:id w:val="-831900739"/>
           <w:citation/>
         </w:sdtPr>
+        <w:sdtEndPr/>
         <w:sdtContent>
           <w:r>
             <w:rPr>
@@ -26041,7 +26069,7 @@
           <w:szCs w:val="28"/>
         </w:rPr>
       </w:pPr>
-      <w:bookmarkStart w:id="12" w:name="_Toc458523751"/>
+      <w:bookmarkStart w:id="13" w:name="_Toc458523751"/>
       <w:r>
         <w:rPr>
           <w:rFonts w:ascii="Arial" w:eastAsiaTheme="minorEastAsia" w:hAnsi="Arial" w:cs="Arial"/>
@@ -26050,7 +26078,7 @@
         </w:rPr>
         <w:t>2.3.5 Häviöt mutkissa</w:t>
       </w:r>
-      <w:bookmarkEnd w:id="12"/>
+      <w:bookmarkEnd w:id="13"/>
     </w:p>
     <w:p>
       <w:pPr>
@@ -26105,6 +26133,7 @@
           <w:id w:val="-36518711"/>
           <w:citation/>
         </w:sdtPr>
+        <w:sdtEndPr/>
         <w:sdtContent>
           <w:r>
             <w:rPr>
@@ -27109,6 +27138,7 @@
           <w:id w:val="-1041206034"/>
           <w:citation/>
         </w:sdtPr>
+        <w:sdtEndPr/>
         <w:sdtContent>
           <w:r>
             <w:rPr>
@@ -27659,6 +27689,7 @@
           <w:id w:val="1874271254"/>
           <w:citation/>
         </w:sdtPr>
+        <w:sdtEndPr/>
         <w:sdtContent>
           <w:r>
             <w:rPr>
@@ -27771,6 +27802,7 @@
           <w:id w:val="849062548"/>
           <w:citation/>
         </w:sdtPr>
+        <w:sdtEndPr/>
         <w:sdtContent>
           <w:r>
             <w:rPr>
@@ -27835,7 +27867,7 @@
           <w:szCs w:val="28"/>
         </w:rPr>
       </w:pPr>
-      <w:bookmarkStart w:id="13" w:name="_Toc458523752"/>
+      <w:bookmarkStart w:id="14" w:name="_Toc458523752"/>
       <w:r>
         <w:rPr>
           <w:rFonts w:ascii="Arial" w:eastAsiaTheme="minorEastAsia" w:hAnsi="Arial" w:cs="Arial"/>
@@ -27852,7 +27884,7 @@
         </w:rPr>
         <w:t>kuristuksessa</w:t>
       </w:r>
-      <w:bookmarkEnd w:id="13"/>
+      <w:bookmarkEnd w:id="14"/>
     </w:p>
     <w:p>
       <w:pPr>
@@ -28489,7 +28521,7 @@
           <w:szCs w:val="28"/>
         </w:rPr>
       </w:pPr>
-      <w:bookmarkStart w:id="14" w:name="_Toc458523753"/>
+      <w:bookmarkStart w:id="15" w:name="_Toc458523753"/>
       <w:r>
         <w:rPr>
           <w:rFonts w:ascii="Arial" w:eastAsiaTheme="minorEastAsia" w:hAnsi="Arial" w:cs="Arial"/>
@@ -28498,7 +28530,7 @@
         </w:rPr>
         <w:t>2.3.7 Elektrostaattinen asettuminen</w:t>
       </w:r>
-      <w:bookmarkEnd w:id="14"/>
+      <w:bookmarkEnd w:id="15"/>
       <w:r>
         <w:rPr>
           <w:rFonts w:ascii="Arial" w:eastAsiaTheme="minorEastAsia" w:hAnsi="Arial" w:cs="Arial"/>
@@ -28675,6 +28707,7 @@
           <w:id w:val="1970857913"/>
           <w:citation/>
         </w:sdtPr>
+        <w:sdtEndPr/>
         <w:sdtContent>
           <w:r>
             <w:rPr>
@@ -28731,7 +28764,7 @@
           <w:szCs w:val="28"/>
         </w:rPr>
       </w:pPr>
-      <w:bookmarkStart w:id="15" w:name="_Toc458523754"/>
+      <w:bookmarkStart w:id="16" w:name="_Toc458523754"/>
       <w:r>
         <w:rPr>
           <w:rFonts w:ascii="Arial" w:eastAsiaTheme="minorEastAsia" w:hAnsi="Arial" w:cs="Arial"/>
@@ -28740,7 +28773,7 @@
         </w:rPr>
         <w:t>2.3.8 Muita häviömekanismeja</w:t>
       </w:r>
-      <w:bookmarkEnd w:id="15"/>
+      <w:bookmarkEnd w:id="16"/>
     </w:p>
     <w:p>
       <w:pPr>
@@ -28808,6 +28841,7 @@
           <w:id w:val="1215077312"/>
           <w:citation/>
         </w:sdtPr>
+        <w:sdtEndPr/>
         <w:sdtContent>
           <w:r>
             <w:rPr>
@@ -28961,6 +28995,7 @@
           <w:id w:val="220804875"/>
           <w:citation/>
         </w:sdtPr>
+        <w:sdtEndPr/>
         <w:sdtContent>
           <w:r>
             <w:rPr>
@@ -29073,6 +29108,7 @@
           <w:id w:val="-1211486184"/>
           <w:citation/>
         </w:sdtPr>
+        <w:sdtEndPr/>
         <w:sdtContent>
           <w:r>
             <w:rPr>
@@ -29186,6 +29222,7 @@
           <w:id w:val="677785391"/>
           <w:citation/>
         </w:sdtPr>
+        <w:sdtEndPr/>
         <w:sdtContent>
           <w:r>
             <w:rPr>
@@ -29264,6 +29301,7 @@
           <w:id w:val="-536282085"/>
           <w:citation/>
         </w:sdtPr>
+        <w:sdtEndPr/>
         <w:sdtContent>
           <w:r>
             <w:rPr>
@@ -29329,7 +29367,7 @@
           <w:szCs w:val="28"/>
         </w:rPr>
       </w:pPr>
-      <w:bookmarkStart w:id="16" w:name="_Toc458523755"/>
+      <w:bookmarkStart w:id="17" w:name="_Toc458523755"/>
       <w:r>
         <w:rPr>
           <w:rFonts w:ascii="Arial" w:eastAsiaTheme="minorEastAsia" w:hAnsi="Arial" w:cs="Arial"/>
@@ -29338,7 +29376,7 @@
         </w:rPr>
         <w:t>2.4 Teoreettiset häviöt</w:t>
       </w:r>
-      <w:bookmarkEnd w:id="16"/>
+      <w:bookmarkEnd w:id="17"/>
     </w:p>
     <w:p>
       <w:pPr>
@@ -30206,7 +30244,7 @@
         </w:rPr>
         <w:t xml:space="preserve"> Välillä 1 µm – 20 µm kokonaistehokkuus on suurempaa kuin 1, eli tältä väliltä olevat hiukkaset ovat yliedustettuina. Lopulta kuljetustehokkuudesta johtuvat häviöt ovat niin suuria, että yli 100 µm hiukkaset eivät enää pääse näyteputken läpi ollenkaan. Kokonaistehokkuus on yksi hiukkasille väliltä 10 nm - 1µm. Näille hiukkasille ei tapahdu siis ollenkaan häviöitä näyteputkessa ja niistä saadaan edustava otos näytteenotossa. </w:t>
       </w:r>
-      <w:bookmarkStart w:id="17" w:name="_Toc458523756"/>
+      <w:bookmarkStart w:id="18" w:name="_Toc458523756"/>
     </w:p>
     <w:p>
       <w:pPr>
@@ -30251,7 +30289,7 @@
         </w:rPr>
         <w:t>3. Mittausjärjestelyt</w:t>
       </w:r>
-      <w:bookmarkEnd w:id="17"/>
+      <w:bookmarkEnd w:id="18"/>
     </w:p>
     <w:p>
       <w:r>
@@ -30269,7 +30307,7 @@
           <w:szCs w:val="28"/>
         </w:rPr>
       </w:pPr>
-      <w:bookmarkStart w:id="18" w:name="_Toc458523757"/>
+      <w:bookmarkStart w:id="19" w:name="_Toc458523757"/>
       <w:r>
         <w:rPr>
           <w:rFonts w:ascii="Arial" w:hAnsi="Arial" w:cs="Arial"/>
@@ -30278,7 +30316,7 @@
         </w:rPr>
         <w:t>3.1 Mobiililaboratorio</w:t>
       </w:r>
-      <w:bookmarkEnd w:id="18"/>
+      <w:bookmarkEnd w:id="19"/>
     </w:p>
     <w:p>
       <w:r>
@@ -30320,7 +30358,7 @@
           <v:shape id="_x0000_i1026" type="#_x0000_t75" style="width:457.5pt;height:174pt" o:ole="">
             <v:imagedata r:id="rId13" o:title=""/>
           </v:shape>
-          <o:OLEObject Type="Embed" ProgID="Visio.Drawing.15" ShapeID="_x0000_i1026" DrawAspect="Content" ObjectID="_1534839272" r:id="rId14"/>
+          <o:OLEObject Type="Embed" ProgID="Visio.Drawing.15" ShapeID="_x0000_i1026" DrawAspect="Content" ObjectID="_1534931226" r:id="rId14"/>
         </w:object>
       </w:r>
     </w:p>
@@ -30610,7 +30648,7 @@
           <w:szCs w:val="28"/>
         </w:rPr>
       </w:pPr>
-      <w:bookmarkStart w:id="19" w:name="_Toc458523758"/>
+      <w:bookmarkStart w:id="20" w:name="_Toc458523758"/>
       <w:r>
         <w:rPr>
           <w:rFonts w:ascii="Arial" w:hAnsi="Arial" w:cs="Arial"/>
@@ -30619,7 +30657,7 @@
         </w:rPr>
         <w:t>3.2 Mittauksissa käytetyt laitteet</w:t>
       </w:r>
-      <w:bookmarkEnd w:id="19"/>
+      <w:bookmarkEnd w:id="20"/>
     </w:p>
     <w:p>
       <w:r>
@@ -30643,7 +30681,7 @@
           <w:szCs w:val="28"/>
         </w:rPr>
       </w:pPr>
-      <w:bookmarkStart w:id="20" w:name="_Toc458523759"/>
+      <w:bookmarkStart w:id="21" w:name="_Toc458523759"/>
       <w:r>
         <w:rPr>
           <w:rFonts w:ascii="Arial" w:eastAsiaTheme="minorEastAsia" w:hAnsi="Arial" w:cs="Arial"/>
@@ -30652,7 +30690,7 @@
         </w:rPr>
         <w:t>3.2.1 ELPI ja ELPI+</w:t>
       </w:r>
-      <w:bookmarkEnd w:id="20"/>
+      <w:bookmarkEnd w:id="21"/>
     </w:p>
     <w:p>
       <w:r>
@@ -30683,7 +30721,7 @@
           <v:shape id="_x0000_i1027" type="#_x0000_t75" style="width:353.25pt;height:242.25pt" o:ole="">
             <v:imagedata r:id="rId17" o:title=""/>
           </v:shape>
-          <o:OLEObject Type="Embed" ProgID="Visio.Drawing.15" ShapeID="_x0000_i1027" DrawAspect="Content" ObjectID="_1534839273" r:id="rId18"/>
+          <o:OLEObject Type="Embed" ProgID="Visio.Drawing.15" ShapeID="_x0000_i1027" DrawAspect="Content" ObjectID="_1534931227" r:id="rId18"/>
         </w:object>
       </w:r>
     </w:p>
@@ -30875,7 +30913,7 @@
           <w:szCs w:val="28"/>
         </w:rPr>
       </w:pPr>
-      <w:bookmarkStart w:id="21" w:name="_Toc458523760"/>
+      <w:bookmarkStart w:id="22" w:name="_Toc458523760"/>
       <w:r>
         <w:rPr>
           <w:rFonts w:ascii="Arial" w:eastAsiaTheme="minorEastAsia" w:hAnsi="Arial" w:cs="Arial"/>
@@ -30884,7 +30922,7 @@
         </w:rPr>
         <w:t>3.2.2 UV-APS</w:t>
       </w:r>
-      <w:bookmarkEnd w:id="21"/>
+      <w:bookmarkEnd w:id="22"/>
     </w:p>
     <w:p>
       <w:r>
@@ -30954,6 +30992,7 @@
           <w:id w:val="-1034191185"/>
           <w:citation/>
         </w:sdtPr>
+        <w:sdtEndPr/>
         <w:sdtContent>
           <w:r>
             <w:fldChar w:fldCharType="begin"/>
@@ -30987,7 +31026,7 @@
           <w:szCs w:val="28"/>
         </w:rPr>
       </w:pPr>
-      <w:bookmarkStart w:id="22" w:name="_Toc458523761"/>
+      <w:bookmarkStart w:id="23" w:name="_Toc458523761"/>
       <w:r>
         <w:rPr>
           <w:rFonts w:ascii="Arial" w:eastAsiaTheme="minorEastAsia" w:hAnsi="Arial" w:cs="Arial"/>
@@ -30997,7 +31036,7 @@
         <w:lastRenderedPageBreak/>
         <w:t>3.2.3 SMPS</w:t>
       </w:r>
-      <w:bookmarkEnd w:id="22"/>
+      <w:bookmarkEnd w:id="23"/>
     </w:p>
     <w:p>
       <w:r>
@@ -31034,7 +31073,7 @@
           <v:shape id="_x0000_i1028" type="#_x0000_t75" style="width:311.25pt;height:3in" o:ole="">
             <v:imagedata r:id="rId19" o:title=""/>
           </v:shape>
-          <o:OLEObject Type="Embed" ProgID="Visio.Drawing.15" ShapeID="_x0000_i1028" DrawAspect="Content" ObjectID="_1534839274" r:id="rId20"/>
+          <o:OLEObject Type="Embed" ProgID="Visio.Drawing.15" ShapeID="_x0000_i1028" DrawAspect="Content" ObjectID="_1534931228" r:id="rId20"/>
         </w:object>
       </w:r>
     </w:p>
@@ -31093,6 +31132,7 @@
           <w:id w:val="-579058412"/>
           <w:citation/>
         </w:sdtPr>
+        <w:sdtEndPr/>
         <w:sdtContent>
           <w:r>
             <w:fldChar w:fldCharType="begin"/>
@@ -31153,6 +31193,7 @@
           <w:id w:val="849840001"/>
           <w:citation/>
         </w:sdtPr>
+        <w:sdtEndPr/>
         <w:sdtContent>
           <w:r>
             <w:fldChar w:fldCharType="begin"/>
@@ -31218,6 +31259,7 @@
           <w:id w:val="-933593396"/>
           <w:citation/>
         </w:sdtPr>
+        <w:sdtEndPr/>
         <w:sdtContent>
           <w:r>
             <w:fldChar w:fldCharType="begin"/>
@@ -31251,7 +31293,7 @@
           <w:szCs w:val="28"/>
         </w:rPr>
       </w:pPr>
-      <w:bookmarkStart w:id="23" w:name="_Toc458523762"/>
+      <w:bookmarkStart w:id="24" w:name="_Toc458523762"/>
       <w:r>
         <w:rPr>
           <w:rFonts w:ascii="Arial" w:eastAsiaTheme="minorEastAsia" w:hAnsi="Arial" w:cs="Arial"/>
@@ -31284,7 +31326,7 @@
         </w:rPr>
         <w:t>)</w:t>
       </w:r>
-      <w:bookmarkEnd w:id="23"/>
+      <w:bookmarkEnd w:id="24"/>
     </w:p>
     <w:p>
       <w:r>
@@ -31315,7 +31357,7 @@
           <v:shape id="_x0000_i1029" type="#_x0000_t75" style="width:390.75pt;height:258.75pt" o:ole="">
             <v:imagedata r:id="rId21" o:title=""/>
           </v:shape>
-          <o:OLEObject Type="Embed" ProgID="Visio.Drawing.15" ShapeID="_x0000_i1029" DrawAspect="Content" ObjectID="_1534839275" r:id="rId22"/>
+          <o:OLEObject Type="Embed" ProgID="Visio.Drawing.15" ShapeID="_x0000_i1029" DrawAspect="Content" ObjectID="_1534931229" r:id="rId22"/>
         </w:object>
       </w:r>
     </w:p>
@@ -31393,7 +31435,7 @@
           <w:szCs w:val="28"/>
         </w:rPr>
       </w:pPr>
-      <w:bookmarkStart w:id="24" w:name="_Toc458523763"/>
+      <w:bookmarkStart w:id="25" w:name="_Toc458523763"/>
       <w:r>
         <w:rPr>
           <w:rFonts w:ascii="Arial" w:hAnsi="Arial" w:cs="Arial"/>
@@ -31402,7 +31444,7 @@
         </w:rPr>
         <w:t>3.3 Isojen hiukkasten mittaaminen</w:t>
       </w:r>
-      <w:bookmarkEnd w:id="24"/>
+      <w:bookmarkEnd w:id="25"/>
     </w:p>
     <w:p>
       <w:r>
@@ -31433,7 +31475,7 @@
           <v:shape id="_x0000_i1030" type="#_x0000_t75" style="width:424.5pt;height:520.5pt" o:ole="">
             <v:imagedata r:id="rId23" o:title=""/>
           </v:shape>
-          <o:OLEObject Type="Embed" ProgID="Visio.Drawing.15" ShapeID="_x0000_i1030" DrawAspect="Content" ObjectID="_1534839276" r:id="rId24"/>
+          <o:OLEObject Type="Embed" ProgID="Visio.Drawing.15" ShapeID="_x0000_i1030" DrawAspect="Content" ObjectID="_1534931230" r:id="rId24"/>
         </w:object>
       </w:r>
     </w:p>
@@ -32115,12 +32157,12 @@
           <v:shape id="_x0000_i1031" type="#_x0000_t75" style="width:425.25pt;height:482.25pt" o:ole="">
             <v:imagedata r:id="rId27" o:title=""/>
           </v:shape>
-          <o:OLEObject Type="Embed" ProgID="Visio.Drawing.15" ShapeID="_x0000_i1031" DrawAspect="Content" ObjectID="_1534839277" r:id="rId28"/>
+          <o:OLEObject Type="Embed" ProgID="Visio.Drawing.15" ShapeID="_x0000_i1031" DrawAspect="Content" ObjectID="_1534931231" r:id="rId28"/>
         </w:object>
       </w:r>
     </w:p>
     <w:p>
-      <w:bookmarkStart w:id="25" w:name="_Toc458523764"/>
+      <w:bookmarkStart w:id="26" w:name="_Toc458523764"/>
       <w:r>
         <w:t>Vastaavasti edelliseen mittauksiin verrattuna, mittauslinjasto koostui kahdesta kupariputkesta (L1 ja L2). L1 oli pituudeltaan PITUUS ja meni suoraan kammiosta auton linjastoon (ns. automittaus) tai suoraan toiseeen mittauslinjaan L2 (ns. nollamittaus). L2 oli identtinen edelliseen mittaukseen verrattuna, eli 0.7 metriä pitkä kupariputki josta lähti linjat laitteisiin. ¨</w:t>
       </w:r>
@@ -32162,7 +32204,7 @@
         <w:lastRenderedPageBreak/>
         <w:t>4. Tulokset</w:t>
       </w:r>
-      <w:bookmarkEnd w:id="25"/>
+      <w:bookmarkEnd w:id="26"/>
     </w:p>
     <w:p>
       <w:r>
@@ -32183,7 +32225,7 @@
           <w:szCs w:val="28"/>
         </w:rPr>
       </w:pPr>
-      <w:bookmarkStart w:id="26" w:name="_Toc458523765"/>
+      <w:bookmarkStart w:id="27" w:name="_Toc458523765"/>
       <w:r>
         <w:rPr>
           <w:rFonts w:ascii="Arial" w:hAnsi="Arial" w:cs="Arial"/>
@@ -32192,7 +32234,7 @@
         </w:rPr>
         <w:t>4.1 Isot hiukkaset</w:t>
       </w:r>
-      <w:bookmarkEnd w:id="26"/>
+      <w:bookmarkEnd w:id="27"/>
     </w:p>
     <w:p>
       <w:r>
@@ -33798,7 +33840,6 @@
       <w:r>
         <w:t xml:space="preserve"> </w:t>
       </w:r>
-      <w:bookmarkStart w:id="27" w:name="_GoBack"/>
       <w:r>
         <w:rPr>
           <w:noProof/>
@@ -33853,7 +33894,6 @@
           </wp:inline>
         </w:drawing>
       </w:r>
-      <w:bookmarkEnd w:id="27"/>
       <w:r>
         <w:t xml:space="preserve"> </w:t>
       </w:r>
@@ -34245,6 +34285,7 @@
           <w:docPartUnique/>
         </w:docPartObj>
       </w:sdtPr>
+      <w:sdtEndPr/>
       <w:sdtContent>
         <w:p>
           <w:pPr>
@@ -34266,6 +34307,7 @@
             <w:id w:val="111145805"/>
             <w:bibliography/>
           </w:sdtPr>
+          <w:sdtEndPr/>
           <w:sdtContent>
             <w:p>
               <w:pPr>
@@ -37909,7 +37951,7 @@
 </file>
 
 <file path=customXml/itemProps1.xml><?xml version="1.0" encoding="utf-8"?>
-<ds:datastoreItem xmlns:ds="http://schemas.openxmlformats.org/officeDocument/2006/customXml" ds:itemID="{3C4EDAC7-02E2-47E9-BB5B-89D1BC14645E}">
+<ds:datastoreItem xmlns:ds="http://schemas.openxmlformats.org/officeDocument/2006/customXml" ds:itemID="{A9726409-D209-42A1-8D16-7BFB3FBF2968}">
   <ds:schemaRefs>
     <ds:schemaRef ds:uri="http://schemas.openxmlformats.org/officeDocument/2006/bibliography"/>
   </ds:schemaRefs>

</xml_diff>